<commit_message>
model building and training
</commit_message>
<xml_diff>
--- a/Guide.docx
+++ b/Guide.docx
@@ -1562,16 +1562,38 @@
       <w:r>
         <w:t> </w:t>
       </w:r>
-      <w:hyperlink r:id="rId12" w:tgtFrame="_blank" w:history="1">
-        <w:proofErr w:type="spellStart"/>
-        <w:r>
-          <w:rPr>
-            <w:rStyle w:val="Hyperlink"/>
-          </w:rPr>
-          <w:t>corpora.hi</w:t>
-        </w:r>
-        <w:proofErr w:type="spellEnd"/>
-      </w:hyperlink>
+      <w:proofErr w:type="spellStart"/>
+      <w:r>
+        <w:rPr>
+          <w:rStyle w:val="Hyperlink"/>
+        </w:rPr>
+        <w:fldChar w:fldCharType="begin"/>
+      </w:r>
+      <w:r>
+        <w:rPr>
+          <w:rStyle w:val="Hyperlink"/>
+        </w:rPr>
+        <w:instrText xml:space="preserve"> HYPERLINK "https://drive.google.com/open?id=0B7mGVKJlRRluWEFXRVN4MFJtNVk" \t "_blank" </w:instrText>
+      </w:r>
+      <w:r>
+        <w:rPr>
+          <w:rStyle w:val="Hyperlink"/>
+        </w:rPr>
+        <w:fldChar w:fldCharType="separate"/>
+      </w:r>
+      <w:r>
+        <w:rPr>
+          <w:rStyle w:val="Hyperlink"/>
+        </w:rPr>
+        <w:t>corpora.hi</w:t>
+      </w:r>
+      <w:proofErr w:type="spellEnd"/>
+      <w:r>
+        <w:rPr>
+          <w:rStyle w:val="Hyperlink"/>
+        </w:rPr>
+        <w:fldChar w:fldCharType="end"/>
+      </w:r>
       <w:r>
         <w:t>. Put these two files in the training directory.</w:t>
       </w:r>
@@ -1589,149 +1611,1268 @@
           <w:b/>
         </w:rPr>
       </w:pPr>
+      <w:r>
+        <w:rPr>
+          <w:b/>
+        </w:rPr>
+        <w:t xml:space="preserve">The home directory now contains the following necessary folders: </w:t>
+      </w:r>
+      <w:proofErr w:type="spellStart"/>
+      <w:r>
+        <w:rPr>
+          <w:b/>
+        </w:rPr>
+        <w:t>mosesdecoder</w:t>
+      </w:r>
+      <w:proofErr w:type="spellEnd"/>
+      <w:r>
+        <w:rPr>
+          <w:b/>
+        </w:rPr>
+        <w:t xml:space="preserve">, corpus, </w:t>
+      </w:r>
+      <w:proofErr w:type="spellStart"/>
+      <w:r>
+        <w:rPr>
+          <w:b/>
+        </w:rPr>
+        <w:t>indic_nlp_library</w:t>
+      </w:r>
+      <w:proofErr w:type="spellEnd"/>
+      <w:r>
+        <w:rPr>
+          <w:b/>
+        </w:rPr>
+        <w:t xml:space="preserve">-master, irstlm-5.80.08, </w:t>
+      </w:r>
+      <w:proofErr w:type="spellStart"/>
+      <w:r>
+        <w:rPr>
+          <w:b/>
+        </w:rPr>
+        <w:t>irstlm</w:t>
+      </w:r>
+      <w:proofErr w:type="spellEnd"/>
+      <w:r>
+        <w:rPr>
+          <w:b/>
+        </w:rPr>
+        <w:t xml:space="preserve">, boost_1_64_0, cmph-2.0, </w:t>
+      </w:r>
+      <w:proofErr w:type="spellStart"/>
+      <w:r>
+        <w:rPr>
+          <w:b/>
+        </w:rPr>
+        <w:t>mgiza</w:t>
+      </w:r>
+      <w:proofErr w:type="spellEnd"/>
+      <w:r>
+        <w:rPr>
+          <w:b/>
+        </w:rPr>
+        <w:t xml:space="preserve"> and workspace.</w:t>
+      </w:r>
+    </w:p>
+    <w:p/>
+    <w:p>
+      <w:pPr>
+        <w:rPr>
+          <w:b/>
+        </w:rPr>
+      </w:pPr>
+      <w:r>
+        <w:rPr>
+          <w:b/>
+        </w:rPr>
+        <w:t>STEP 10: Pre-process corpora</w:t>
+      </w:r>
+    </w:p>
+    <w:p>
+      <w:r>
+        <w:t>To prepare the data for training the translation system, we have to perform the following steps:</w:t>
+      </w:r>
+    </w:p>
+    <w:p>
+      <w:pPr>
+        <w:numPr>
+          <w:ilvl w:val="0"/>
+          <w:numId w:val="13"/>
+        </w:numPr>
+      </w:pPr>
+      <w:proofErr w:type="spellStart"/>
+      <w:r>
+        <w:rPr>
+          <w:b/>
+          <w:bCs/>
+        </w:rPr>
+        <w:t>tokenisation</w:t>
+      </w:r>
+      <w:proofErr w:type="spellEnd"/>
+      <w:r>
+        <w:t>: This means that spaces have to be inserted between (e.g.) words and punctuation.</w:t>
+      </w:r>
+    </w:p>
+    <w:p>
+      <w:pPr>
+        <w:numPr>
+          <w:ilvl w:val="0"/>
+          <w:numId w:val="13"/>
+        </w:numPr>
+      </w:pPr>
+      <w:proofErr w:type="spellStart"/>
+      <w:r>
+        <w:rPr>
+          <w:b/>
+          <w:bCs/>
+        </w:rPr>
+        <w:t>truecasing</w:t>
+      </w:r>
+      <w:proofErr w:type="spellEnd"/>
+      <w:r>
+        <w:t>: The initial words in each sentence are converted to their most probable casing. This helps reduce data sparsity.</w:t>
+      </w:r>
+    </w:p>
+    <w:p>
+      <w:pPr>
+        <w:numPr>
+          <w:ilvl w:val="0"/>
+          <w:numId w:val="13"/>
+        </w:numPr>
+      </w:pPr>
+      <w:r>
+        <w:rPr>
+          <w:b/>
+          <w:bCs/>
+        </w:rPr>
+        <w:t>cleaning</w:t>
+      </w:r>
+      <w:r>
+        <w:t>: Long sentences and empty sentences are removed as they can cause problems with the training pipeline, and obviously mis-aligned sentences are removed.</w:t>
+      </w:r>
+    </w:p>
+    <w:p/>
+    <w:p>
+      <w:r>
+        <w:rPr>
+          <w:b/>
+        </w:rPr>
+        <w:t>HINDI PREPARATION</w:t>
+      </w:r>
+    </w:p>
+    <w:p>
+      <w:pPr>
+        <w:pStyle w:val="ListParagraph"/>
+        <w:numPr>
+          <w:ilvl w:val="0"/>
+          <w:numId w:val="14"/>
+        </w:numPr>
+      </w:pPr>
+      <w:r>
+        <w:t>Normalization:</w:t>
+      </w:r>
+    </w:p>
+    <w:p>
+      <w:pPr>
+        <w:ind w:firstLine="720"/>
+      </w:pPr>
+      <w:r>
+        <w:t>cd corpus</w:t>
+      </w:r>
+    </w:p>
+    <w:p>
+      <w:pPr>
+        <w:ind w:left="720"/>
+      </w:pPr>
+      <w:r>
+        <w:t xml:space="preserve">python </w:t>
+      </w:r>
+      <w:r>
+        <w:t>~</w:t>
+      </w:r>
+      <w:r>
+        <w:t>/indic_nlp_library-master/src/indicnlp/normalize/indic_normalize.py</w:t>
+      </w:r>
+      <w:r>
+        <w:t xml:space="preserve"> </w:t>
+      </w:r>
+      <w:r>
+        <w:t>training/</w:t>
+      </w:r>
+      <w:proofErr w:type="spellStart"/>
+      <w:proofErr w:type="gramStart"/>
+      <w:r>
+        <w:t>corpora.hi</w:t>
+      </w:r>
+      <w:proofErr w:type="spellEnd"/>
+      <w:proofErr w:type="gramEnd"/>
+      <w:r>
+        <w:t xml:space="preserve"> </w:t>
+      </w:r>
+      <w:proofErr w:type="spellStart"/>
+      <w:r>
+        <w:t>corpora.norm.hi</w:t>
+      </w:r>
+      <w:proofErr w:type="spellEnd"/>
+      <w:r>
+        <w:t xml:space="preserve"> [True]</w:t>
+      </w:r>
+    </w:p>
+    <w:p>
+      <w:pPr>
+        <w:pStyle w:val="ListParagraph"/>
+      </w:pPr>
+    </w:p>
+    <w:p>
+      <w:pPr>
+        <w:pStyle w:val="ListParagraph"/>
+        <w:numPr>
+          <w:ilvl w:val="0"/>
+          <w:numId w:val="14"/>
+        </w:numPr>
+      </w:pPr>
+      <w:r>
+        <w:t>Tokenization:</w:t>
+      </w:r>
+    </w:p>
+    <w:p>
+      <w:pPr>
+        <w:ind w:left="720"/>
+      </w:pPr>
+      <w:r>
+        <w:t xml:space="preserve">python </w:t>
+      </w:r>
+      <w:r>
+        <w:t>~</w:t>
+      </w:r>
+      <w:r>
+        <w:t xml:space="preserve">/indic_nlp_library-master/src/indicnlp/tokenize/indic_tokenize.py </w:t>
+      </w:r>
+      <w:proofErr w:type="spellStart"/>
+      <w:proofErr w:type="gramStart"/>
+      <w:r>
+        <w:t>corpora.norm</w:t>
+      </w:r>
+      <w:proofErr w:type="gramEnd"/>
+      <w:r>
+        <w:t>.hi</w:t>
+      </w:r>
+      <w:proofErr w:type="spellEnd"/>
+      <w:r>
+        <w:t xml:space="preserve"> </w:t>
+      </w:r>
+      <w:proofErr w:type="spellStart"/>
+      <w:r>
+        <w:t>corpora.tok.hi</w:t>
+      </w:r>
+      <w:proofErr w:type="spellEnd"/>
+      <w:r>
+        <w:t xml:space="preserve"> hi</w:t>
+      </w:r>
+    </w:p>
+    <w:p>
+      <w:pPr>
+        <w:ind w:left="720"/>
+      </w:pPr>
+    </w:p>
+    <w:p>
+      <w:pPr>
+        <w:pStyle w:val="ListParagraph"/>
+        <w:numPr>
+          <w:ilvl w:val="0"/>
+          <w:numId w:val="14"/>
+        </w:numPr>
+      </w:pPr>
+      <w:r>
+        <w:t xml:space="preserve">Creating </w:t>
+      </w:r>
+      <w:proofErr w:type="spellStart"/>
+      <w:r>
+        <w:t>truecase</w:t>
+      </w:r>
+      <w:proofErr w:type="spellEnd"/>
+      <w:r>
+        <w:t xml:space="preserve"> model:</w:t>
+      </w:r>
+    </w:p>
+    <w:p>
+      <w:pPr>
+        <w:ind w:left="720"/>
+      </w:pPr>
+      <w:r>
+        <w:t>~</w:t>
+      </w:r>
+      <w:r>
+        <w:t>/</w:t>
+      </w:r>
+      <w:proofErr w:type="spellStart"/>
+      <w:r>
+        <w:t>mosesdecoder</w:t>
+      </w:r>
+      <w:proofErr w:type="spellEnd"/>
+      <w:r>
+        <w:t>/scripts/</w:t>
+      </w:r>
+      <w:proofErr w:type="spellStart"/>
+      <w:r>
+        <w:t>recaser</w:t>
+      </w:r>
+      <w:proofErr w:type="spellEnd"/>
+      <w:r>
+        <w:t>/train-</w:t>
+      </w:r>
+      <w:proofErr w:type="spellStart"/>
+      <w:r>
+        <w:t>truecaser.perl</w:t>
+      </w:r>
+      <w:proofErr w:type="spellEnd"/>
+      <w:r>
+        <w:t xml:space="preserve"> –model </w:t>
+      </w:r>
+      <w:proofErr w:type="spellStart"/>
+      <w:r>
+        <w:t>truecase-</w:t>
+      </w:r>
+      <w:proofErr w:type="gramStart"/>
+      <w:r>
+        <w:t>model.hi</w:t>
+      </w:r>
+      <w:proofErr w:type="spellEnd"/>
+      <w:proofErr w:type="gramEnd"/>
+      <w:r>
+        <w:t xml:space="preserve"> –corpus </w:t>
+      </w:r>
+      <w:proofErr w:type="spellStart"/>
+      <w:r>
+        <w:t>corpora.tok.hi</w:t>
+      </w:r>
+      <w:proofErr w:type="spellEnd"/>
+    </w:p>
+    <w:p>
+      <w:pPr>
+        <w:ind w:left="720"/>
+      </w:pPr>
+    </w:p>
+    <w:p>
+      <w:pPr>
+        <w:pStyle w:val="ListParagraph"/>
+        <w:numPr>
+          <w:ilvl w:val="0"/>
+          <w:numId w:val="14"/>
+        </w:numPr>
+      </w:pPr>
+      <w:proofErr w:type="spellStart"/>
+      <w:r>
+        <w:t>Truecasing</w:t>
+      </w:r>
+      <w:proofErr w:type="spellEnd"/>
+      <w:r>
+        <w:t>:</w:t>
+      </w:r>
+    </w:p>
+    <w:p>
+      <w:pPr>
+        <w:ind w:left="720"/>
+      </w:pPr>
+      <w:r>
+        <w:t>~</w:t>
+      </w:r>
+      <w:r>
+        <w:t>/</w:t>
+      </w:r>
+      <w:proofErr w:type="spellStart"/>
+      <w:r>
+        <w:t>mosesdecoder/</w:t>
+      </w:r>
+      <w:proofErr w:type="spellEnd"/>
+      <w:r>
+        <w:t>scripts/r</w:t>
+      </w:r>
+      <w:proofErr w:type="spellStart"/>
+      <w:r>
+        <w:t>ecaser/</w:t>
+      </w:r>
+      <w:proofErr w:type="spellEnd"/>
+      <w:r>
+        <w:t>t</w:t>
+      </w:r>
+      <w:proofErr w:type="spellStart"/>
+      <w:r>
+        <w:t xml:space="preserve">ruecase.perl </w:t>
+      </w:r>
+      <w:proofErr w:type="spellEnd"/>
+      <w:r>
+        <w:t xml:space="preserve">–model </w:t>
+      </w:r>
+      <w:proofErr w:type="spellStart"/>
+      <w:r>
+        <w:t>truecase-</w:t>
+      </w:r>
+      <w:proofErr w:type="gramStart"/>
+      <w:r>
+        <w:t>model.hi</w:t>
+      </w:r>
+      <w:proofErr w:type="spellEnd"/>
+      <w:proofErr w:type="gramEnd"/>
+      <w:r>
+        <w:t xml:space="preserve"> &lt; </w:t>
+      </w:r>
+      <w:proofErr w:type="spellStart"/>
+      <w:r>
+        <w:t>corpora.tok.hi</w:t>
+      </w:r>
+      <w:proofErr w:type="spellEnd"/>
+      <w:r>
+        <w:t xml:space="preserve"> &gt; </w:t>
+      </w:r>
+      <w:proofErr w:type="spellStart"/>
+      <w:r>
+        <w:t>corpora.true.hi</w:t>
+      </w:r>
+      <w:proofErr w:type="spellEnd"/>
+    </w:p>
+    <w:p/>
+    <w:p/>
+    <w:p/>
+    <w:p>
+      <w:pPr>
+        <w:rPr>
+          <w:b/>
+        </w:rPr>
+      </w:pPr>
+      <w:r>
+        <w:rPr>
+          <w:b/>
+        </w:rPr>
+        <w:lastRenderedPageBreak/>
+        <w:t>ENGLISH PREPARATION</w:t>
+      </w:r>
+    </w:p>
+    <w:p>
+      <w:pPr>
+        <w:pStyle w:val="ListParagraph"/>
+        <w:numPr>
+          <w:ilvl w:val="0"/>
+          <w:numId w:val="16"/>
+        </w:numPr>
+      </w:pPr>
+      <w:r>
+        <w:t>Tokenization:</w:t>
+      </w:r>
+    </w:p>
+    <w:p>
+      <w:pPr>
+        <w:ind w:left="720"/>
+      </w:pPr>
+      <w:r>
+        <w:t>~</w:t>
+      </w:r>
+      <w:r>
+        <w:t>/</w:t>
+      </w:r>
+      <w:proofErr w:type="spellStart"/>
+      <w:r>
+        <w:t>mosesdecoder/</w:t>
+      </w:r>
+      <w:proofErr w:type="spellEnd"/>
+      <w:r>
+        <w:t>scripts/tokenizer/t</w:t>
+      </w:r>
+      <w:proofErr w:type="spellStart"/>
+      <w:r>
+        <w:t xml:space="preserve">okenizer.perl </w:t>
+      </w:r>
+      <w:proofErr w:type="spellEnd"/>
+      <w:r>
+        <w:t xml:space="preserve">-l </w:t>
+      </w:r>
+      <w:proofErr w:type="spellStart"/>
+      <w:r>
+        <w:t>en</w:t>
+      </w:r>
+      <w:proofErr w:type="spellEnd"/>
+      <w:r>
+        <w:t xml:space="preserve"> &lt; training/</w:t>
+      </w:r>
+      <w:proofErr w:type="spellStart"/>
+      <w:proofErr w:type="gramStart"/>
+      <w:r>
+        <w:t>corpora.en</w:t>
+      </w:r>
+      <w:proofErr w:type="spellEnd"/>
+      <w:proofErr w:type="gramEnd"/>
+      <w:r>
+        <w:t xml:space="preserve"> &gt; </w:t>
+      </w:r>
+      <w:proofErr w:type="spellStart"/>
+      <w:r>
+        <w:t>corpora.tok.en</w:t>
+      </w:r>
+      <w:proofErr w:type="spellEnd"/>
+    </w:p>
+    <w:p>
+      <w:pPr>
+        <w:ind w:left="720"/>
+      </w:pPr>
+    </w:p>
+    <w:p>
+      <w:pPr>
+        <w:pStyle w:val="ListParagraph"/>
+        <w:numPr>
+          <w:ilvl w:val="0"/>
+          <w:numId w:val="16"/>
+        </w:numPr>
+      </w:pPr>
+      <w:r>
+        <w:t xml:space="preserve">Creating </w:t>
+      </w:r>
+      <w:proofErr w:type="spellStart"/>
+      <w:r>
+        <w:t>truecase</w:t>
+      </w:r>
+      <w:proofErr w:type="spellEnd"/>
+      <w:r>
+        <w:t xml:space="preserve"> model:</w:t>
+      </w:r>
+    </w:p>
+    <w:p>
+      <w:pPr>
+        <w:pStyle w:val="ListParagraph"/>
+      </w:pPr>
+    </w:p>
+    <w:p>
+      <w:pPr>
+        <w:pStyle w:val="ListParagraph"/>
+      </w:pPr>
+      <w:r>
+        <w:t>~</w:t>
+      </w:r>
+      <w:r>
+        <w:t>/</w:t>
+      </w:r>
+      <w:proofErr w:type="spellStart"/>
+      <w:r>
+        <w:t>mosesdecoder</w:t>
+      </w:r>
+      <w:proofErr w:type="spellEnd"/>
+      <w:r>
+        <w:t>/scripts/</w:t>
+      </w:r>
+      <w:proofErr w:type="spellStart"/>
+      <w:r>
+        <w:t>recaser</w:t>
+      </w:r>
+      <w:proofErr w:type="spellEnd"/>
+      <w:r>
+        <w:t>/train-</w:t>
+      </w:r>
+      <w:proofErr w:type="spellStart"/>
+      <w:r>
+        <w:t>truecaser.perl</w:t>
+      </w:r>
+      <w:proofErr w:type="spellEnd"/>
+      <w:r>
+        <w:t xml:space="preserve"> –model </w:t>
+      </w:r>
+      <w:proofErr w:type="spellStart"/>
+      <w:r>
+        <w:t>truecase-</w:t>
+      </w:r>
+      <w:proofErr w:type="gramStart"/>
+      <w:r>
+        <w:t>model.en</w:t>
+      </w:r>
+      <w:proofErr w:type="spellEnd"/>
+      <w:proofErr w:type="gramEnd"/>
+      <w:r>
+        <w:t xml:space="preserve"> –corpus </w:t>
+      </w:r>
+      <w:proofErr w:type="spellStart"/>
+      <w:r>
+        <w:t>corpora.tok.en</w:t>
+      </w:r>
+      <w:proofErr w:type="spellEnd"/>
+    </w:p>
+    <w:p>
+      <w:pPr>
+        <w:pStyle w:val="ListParagraph"/>
+      </w:pPr>
+    </w:p>
+    <w:p>
+      <w:pPr>
+        <w:pStyle w:val="ListParagraph"/>
+        <w:numPr>
+          <w:ilvl w:val="0"/>
+          <w:numId w:val="16"/>
+        </w:numPr>
+      </w:pPr>
+      <w:proofErr w:type="spellStart"/>
+      <w:r>
+        <w:t>Truecasing</w:t>
+      </w:r>
+      <w:proofErr w:type="spellEnd"/>
+      <w:r>
+        <w:t>:</w:t>
+      </w:r>
+    </w:p>
+    <w:p>
+      <w:pPr>
+        <w:ind w:left="720"/>
+      </w:pPr>
+      <w:r>
+        <w:t>~</w:t>
+      </w:r>
+      <w:r>
+        <w:t>/</w:t>
+      </w:r>
+      <w:proofErr w:type="spellStart"/>
+      <w:r>
+        <w:t>mosesdecoder/</w:t>
+      </w:r>
+      <w:proofErr w:type="spellEnd"/>
+      <w:r>
+        <w:t>scripts/r</w:t>
+      </w:r>
+      <w:proofErr w:type="spellStart"/>
+      <w:r>
+        <w:t>ecaser/</w:t>
+      </w:r>
+      <w:proofErr w:type="spellEnd"/>
+      <w:r>
+        <w:t>t</w:t>
+      </w:r>
+      <w:proofErr w:type="spellStart"/>
+      <w:r>
+        <w:t xml:space="preserve">ruecase.perl </w:t>
+      </w:r>
+      <w:proofErr w:type="spellEnd"/>
+      <w:r>
+        <w:t xml:space="preserve">–model </w:t>
+      </w:r>
+      <w:proofErr w:type="spellStart"/>
+      <w:r>
+        <w:t>truecase-</w:t>
+      </w:r>
+      <w:proofErr w:type="gramStart"/>
+      <w:r>
+        <w:t>model.en</w:t>
+      </w:r>
+      <w:proofErr w:type="spellEnd"/>
+      <w:proofErr w:type="gramEnd"/>
+      <w:r>
+        <w:t xml:space="preserve"> &lt; </w:t>
+      </w:r>
+      <w:proofErr w:type="spellStart"/>
+      <w:r>
+        <w:t>corpora.tok.en</w:t>
+      </w:r>
+      <w:proofErr w:type="spellEnd"/>
+      <w:r>
+        <w:t xml:space="preserve"> &gt; </w:t>
+      </w:r>
+      <w:proofErr w:type="spellStart"/>
+      <w:r>
+        <w:t>corpora.true.en</w:t>
+      </w:r>
+      <w:proofErr w:type="spellEnd"/>
+    </w:p>
+    <w:p/>
+    <w:p>
+      <w:r>
+        <w:rPr>
+          <w:b/>
+        </w:rPr>
+        <w:t>CLEANING OF ENGLISH AND HINDI</w:t>
+      </w:r>
+    </w:p>
+    <w:p>
+      <w:r>
+        <w:t>~</w:t>
+      </w:r>
+      <w:r>
+        <w:t>/</w:t>
+      </w:r>
+      <w:proofErr w:type="spellStart"/>
+      <w:r>
+        <w:t>mosesdecoder</w:t>
+      </w:r>
+      <w:proofErr w:type="spellEnd"/>
+      <w:r>
+        <w:t>/scripts/training/clean-corpus-</w:t>
+      </w:r>
+      <w:proofErr w:type="spellStart"/>
+      <w:r>
+        <w:t>n.perl</w:t>
+      </w:r>
+      <w:proofErr w:type="spellEnd"/>
+      <w:r>
+        <w:t xml:space="preserve"> </w:t>
+      </w:r>
+      <w:proofErr w:type="spellStart"/>
+      <w:proofErr w:type="gramStart"/>
+      <w:r>
+        <w:t>corpora.true</w:t>
+      </w:r>
+      <w:proofErr w:type="spellEnd"/>
+      <w:proofErr w:type="gramEnd"/>
+      <w:r>
+        <w:t xml:space="preserve"> </w:t>
+      </w:r>
+      <w:proofErr w:type="spellStart"/>
+      <w:r>
+        <w:t>en</w:t>
+      </w:r>
+      <w:proofErr w:type="spellEnd"/>
+      <w:r>
+        <w:t xml:space="preserve"> hi </w:t>
+      </w:r>
+      <w:proofErr w:type="spellStart"/>
+      <w:r>
+        <w:t>corpora.clean</w:t>
+      </w:r>
+      <w:proofErr w:type="spellEnd"/>
+      <w:r>
+        <w:t xml:space="preserve"> 1 80</w:t>
+      </w:r>
+    </w:p>
+    <w:p/>
+    <w:p>
+      <w:pPr>
+        <w:rPr>
+          <w:b/>
+        </w:rPr>
+      </w:pPr>
+      <w:r>
+        <w:rPr>
+          <w:b/>
+        </w:rPr>
+        <w:t xml:space="preserve">STEP 11: Language Model </w:t>
+      </w:r>
+      <w:proofErr w:type="spellStart"/>
+      <w:r>
+        <w:rPr>
+          <w:b/>
+        </w:rPr>
+        <w:t>Buiding</w:t>
+      </w:r>
+      <w:proofErr w:type="spellEnd"/>
+    </w:p>
+    <w:p>
+      <w:pPr>
+        <w:pStyle w:val="ListParagraph"/>
+        <w:numPr>
+          <w:ilvl w:val="1"/>
+          <w:numId w:val="13"/>
+        </w:numPr>
+      </w:pPr>
+      <w:r>
+        <w:t>cd ~</w:t>
+      </w:r>
+    </w:p>
+    <w:p>
+      <w:pPr>
+        <w:pStyle w:val="ListParagraph"/>
+        <w:numPr>
+          <w:ilvl w:val="1"/>
+          <w:numId w:val="13"/>
+        </w:numPr>
+      </w:pPr>
+      <w:proofErr w:type="spellStart"/>
+      <w:r>
+        <w:t>mkdir</w:t>
+      </w:r>
+      <w:proofErr w:type="spellEnd"/>
+      <w:r>
+        <w:t xml:space="preserve"> </w:t>
+      </w:r>
+      <w:proofErr w:type="spellStart"/>
+      <w:r>
+        <w:t>lm</w:t>
+      </w:r>
+      <w:proofErr w:type="spellEnd"/>
+    </w:p>
+    <w:p>
+      <w:pPr>
+        <w:pStyle w:val="ListParagraph"/>
+        <w:numPr>
+          <w:ilvl w:val="1"/>
+          <w:numId w:val="13"/>
+        </w:numPr>
+      </w:pPr>
+      <w:r>
+        <w:t xml:space="preserve">cd </w:t>
+      </w:r>
+      <w:proofErr w:type="spellStart"/>
+      <w:r>
+        <w:t>lm</w:t>
+      </w:r>
+      <w:proofErr w:type="spellEnd"/>
+    </w:p>
+    <w:p>
+      <w:pPr>
+        <w:pStyle w:val="ListParagraph"/>
+        <w:numPr>
+          <w:ilvl w:val="1"/>
+          <w:numId w:val="13"/>
+        </w:numPr>
+      </w:pPr>
+      <w:r>
+        <w:t>~</w:t>
+      </w:r>
+      <w:r>
+        <w:t xml:space="preserve">/irstlm/bin/add-start-end.sh &lt; </w:t>
+      </w:r>
+      <w:r>
+        <w:t>~</w:t>
+      </w:r>
+      <w:proofErr w:type="gramStart"/>
+      <w:r>
+        <w:t>/corpus/</w:t>
+      </w:r>
+      <w:proofErr w:type="spellStart"/>
+      <w:r>
+        <w:t>corpora.clean.hi</w:t>
+      </w:r>
+      <w:proofErr w:type="spellEnd"/>
+      <w:proofErr w:type="gramEnd"/>
+      <w:r>
+        <w:t xml:space="preserve"> &gt; </w:t>
+      </w:r>
+      <w:proofErr w:type="spellStart"/>
+      <w:r>
+        <w:t>corpora.sb.hi</w:t>
+      </w:r>
+      <w:proofErr w:type="spellEnd"/>
+    </w:p>
+    <w:p>
+      <w:pPr>
+        <w:pStyle w:val="ListParagraph"/>
+        <w:numPr>
+          <w:ilvl w:val="1"/>
+          <w:numId w:val="13"/>
+        </w:numPr>
+      </w:pPr>
+      <w:r>
+        <w:t>export IRSTLM=/hom</w:t>
+      </w:r>
+      <w:r>
+        <w:t>e</w:t>
+      </w:r>
+      <w:r>
+        <w:t>/</w:t>
+      </w:r>
+      <w:r>
+        <w:t>administrator/</w:t>
+      </w:r>
+      <w:proofErr w:type="spellStart"/>
+      <w:r>
+        <w:t>irstlm</w:t>
+      </w:r>
+      <w:proofErr w:type="spellEnd"/>
+      <w:r>
+        <w:t>/</w:t>
+      </w:r>
+    </w:p>
+    <w:p>
+      <w:pPr>
+        <w:pStyle w:val="ListParagraph"/>
+        <w:numPr>
+          <w:ilvl w:val="1"/>
+          <w:numId w:val="13"/>
+        </w:numPr>
+      </w:pPr>
+      <w:r>
+        <w:t>~</w:t>
+      </w:r>
+      <w:r>
+        <w:t>/irstlm/bin/build-lm.sh -</w:t>
+      </w:r>
+      <w:proofErr w:type="spellStart"/>
+      <w:r>
+        <w:t>i</w:t>
+      </w:r>
+      <w:proofErr w:type="spellEnd"/>
+      <w:r>
+        <w:t xml:space="preserve"> </w:t>
+      </w:r>
+      <w:proofErr w:type="spellStart"/>
+      <w:proofErr w:type="gramStart"/>
+      <w:r>
+        <w:t>corpora.sb.hi</w:t>
+      </w:r>
+      <w:proofErr w:type="spellEnd"/>
+      <w:proofErr w:type="gramEnd"/>
+      <w:r>
+        <w:t xml:space="preserve"> -t ./</w:t>
+      </w:r>
+      <w:proofErr w:type="spellStart"/>
+      <w:r>
+        <w:t>tmp</w:t>
+      </w:r>
+      <w:proofErr w:type="spellEnd"/>
+      <w:r>
+        <w:t xml:space="preserve"> -p -s improved-</w:t>
+      </w:r>
+      <w:proofErr w:type="spellStart"/>
+      <w:r>
+        <w:t>kneser</w:t>
+      </w:r>
+      <w:proofErr w:type="spellEnd"/>
+      <w:r>
+        <w:t>-</w:t>
+      </w:r>
+      <w:proofErr w:type="spellStart"/>
+      <w:r>
+        <w:t>ney</w:t>
+      </w:r>
+      <w:proofErr w:type="spellEnd"/>
+      <w:r>
+        <w:t xml:space="preserve"> -o </w:t>
+      </w:r>
+      <w:proofErr w:type="spellStart"/>
+      <w:r>
+        <w:t>corpora.lm.hi</w:t>
+      </w:r>
+      <w:proofErr w:type="spellEnd"/>
+    </w:p>
+    <w:p>
+      <w:pPr>
+        <w:pStyle w:val="ListParagraph"/>
+        <w:numPr>
+          <w:ilvl w:val="1"/>
+          <w:numId w:val="13"/>
+        </w:numPr>
+      </w:pPr>
+      <w:r>
+        <w:t>~</w:t>
+      </w:r>
+      <w:r>
+        <w:t>/</w:t>
+      </w:r>
+      <w:proofErr w:type="spellStart"/>
+      <w:r>
+        <w:t>irstlm</w:t>
+      </w:r>
+      <w:proofErr w:type="spellEnd"/>
+      <w:r>
+        <w:t>/bin/compile-</w:t>
+      </w:r>
+      <w:proofErr w:type="spellStart"/>
+      <w:r>
+        <w:t>lm</w:t>
+      </w:r>
+      <w:proofErr w:type="spellEnd"/>
+      <w:r>
+        <w:t xml:space="preserve"> corpora.lm.hi.gz –text=yes </w:t>
+      </w:r>
+      <w:proofErr w:type="spellStart"/>
+      <w:proofErr w:type="gramStart"/>
+      <w:r>
+        <w:t>corpora.arpa</w:t>
+      </w:r>
+      <w:proofErr w:type="gramEnd"/>
+      <w:r>
+        <w:t>.hi</w:t>
+      </w:r>
+      <w:proofErr w:type="spellEnd"/>
+    </w:p>
+    <w:p>
+      <w:pPr>
+        <w:pStyle w:val="ListParagraph"/>
+        <w:numPr>
+          <w:ilvl w:val="1"/>
+          <w:numId w:val="13"/>
+        </w:numPr>
+      </w:pPr>
+      <w:r>
+        <w:t>~</w:t>
+      </w:r>
+      <w:r>
+        <w:t>/</w:t>
+      </w:r>
+      <w:proofErr w:type="spellStart"/>
+      <w:r>
+        <w:t>mosesdecoder</w:t>
+      </w:r>
+      <w:proofErr w:type="spellEnd"/>
+      <w:r>
+        <w:t>/bin/</w:t>
+      </w:r>
+      <w:proofErr w:type="spellStart"/>
+      <w:r>
+        <w:t>build_binary</w:t>
+      </w:r>
+      <w:proofErr w:type="spellEnd"/>
+      <w:r>
+        <w:t xml:space="preserve"> -</w:t>
+      </w:r>
+      <w:proofErr w:type="spellStart"/>
+      <w:r>
+        <w:t>i</w:t>
+      </w:r>
+      <w:proofErr w:type="spellEnd"/>
+      <w:r>
+        <w:t xml:space="preserve"> </w:t>
+      </w:r>
+      <w:proofErr w:type="spellStart"/>
+      <w:proofErr w:type="gramStart"/>
+      <w:r>
+        <w:t>corpora.arpa</w:t>
+      </w:r>
+      <w:proofErr w:type="gramEnd"/>
+      <w:r>
+        <w:t>.hi</w:t>
+      </w:r>
+      <w:proofErr w:type="spellEnd"/>
+      <w:r>
+        <w:t xml:space="preserve"> </w:t>
+      </w:r>
+      <w:proofErr w:type="spellStart"/>
+      <w:r>
+        <w:t>corpora.blm.hi</w:t>
+      </w:r>
+      <w:proofErr w:type="spellEnd"/>
+    </w:p>
+    <w:p/>
+    <w:p>
+      <w:pPr>
+        <w:rPr>
+          <w:b/>
+        </w:rPr>
+      </w:pPr>
+      <w:r>
+        <w:rPr>
+          <w:b/>
+        </w:rPr>
+        <w:t>STEP 12: Training</w:t>
+      </w:r>
+    </w:p>
+    <w:p>
+      <w:pPr>
+        <w:pStyle w:val="ListParagraph"/>
+        <w:numPr>
+          <w:ilvl w:val="0"/>
+          <w:numId w:val="17"/>
+        </w:numPr>
+      </w:pPr>
+      <w:r>
+        <w:t>cd ~</w:t>
+      </w:r>
+    </w:p>
+    <w:p>
+      <w:pPr>
+        <w:pStyle w:val="ListParagraph"/>
+        <w:numPr>
+          <w:ilvl w:val="0"/>
+          <w:numId w:val="17"/>
+        </w:numPr>
+      </w:pPr>
+      <w:proofErr w:type="spellStart"/>
+      <w:r>
+        <w:t>mkdir</w:t>
+      </w:r>
+      <w:proofErr w:type="spellEnd"/>
+      <w:r>
+        <w:t xml:space="preserve"> working</w:t>
+      </w:r>
+    </w:p>
+    <w:p>
+      <w:pPr>
+        <w:pStyle w:val="ListParagraph"/>
+        <w:numPr>
+          <w:ilvl w:val="0"/>
+          <w:numId w:val="17"/>
+        </w:numPr>
+      </w:pPr>
+      <w:r>
+        <w:t>cd working</w:t>
+      </w:r>
+    </w:p>
+    <w:p>
+      <w:pPr>
+        <w:pStyle w:val="ListParagraph"/>
+        <w:numPr>
+          <w:ilvl w:val="0"/>
+          <w:numId w:val="17"/>
+        </w:numPr>
+      </w:pPr>
+      <w:proofErr w:type="spellStart"/>
+      <w:r>
+        <w:t>nohup</w:t>
+      </w:r>
+      <w:proofErr w:type="spellEnd"/>
+      <w:r>
+        <w:t xml:space="preserve"> nice </w:t>
+      </w:r>
+      <w:r>
+        <w:t>~</w:t>
+      </w:r>
+      <w:r>
+        <w:t>/</w:t>
+      </w:r>
+      <w:proofErr w:type="spellStart"/>
+      <w:r>
+        <w:t>mosesdecoder</w:t>
+      </w:r>
+      <w:proofErr w:type="spellEnd"/>
+      <w:r>
+        <w:t>/scripts/training/train-</w:t>
+      </w:r>
+      <w:proofErr w:type="spellStart"/>
+      <w:r>
+        <w:t>model.perl</w:t>
+      </w:r>
+      <w:proofErr w:type="spellEnd"/>
+      <w:r>
+        <w:t xml:space="preserve"> </w:t>
+      </w:r>
+      <w:r>
+        <w:t>-</w:t>
+      </w:r>
+      <w:proofErr w:type="spellStart"/>
+      <w:r>
+        <w:t>mgiza</w:t>
+      </w:r>
+      <w:proofErr w:type="spellEnd"/>
+      <w:r>
+        <w:t xml:space="preserve"> </w:t>
+      </w:r>
+      <w:r>
+        <w:t>-root-</w:t>
+      </w:r>
+      <w:proofErr w:type="spellStart"/>
+      <w:r>
+        <w:t>dir</w:t>
+      </w:r>
+      <w:proofErr w:type="spellEnd"/>
+      <w:r>
+        <w:t xml:space="preserve"> train </w:t>
+      </w:r>
+      <w:r>
+        <w:t>-</w:t>
+      </w:r>
+      <w:r>
+        <w:t>-</w:t>
+      </w:r>
+      <w:proofErr w:type="gramStart"/>
+      <w:r>
+        <w:t xml:space="preserve">corpus  </w:t>
+      </w:r>
+      <w:r>
+        <w:t>~</w:t>
+      </w:r>
+      <w:proofErr w:type="gramEnd"/>
+      <w:r>
+        <w:t>/corpus/</w:t>
+      </w:r>
+      <w:proofErr w:type="spellStart"/>
+      <w:r>
+        <w:t>corpora.clean</w:t>
+      </w:r>
+      <w:proofErr w:type="spellEnd"/>
+      <w:r>
+        <w:t xml:space="preserve"> -f </w:t>
+      </w:r>
+      <w:proofErr w:type="spellStart"/>
+      <w:r>
+        <w:t>en</w:t>
+      </w:r>
+      <w:proofErr w:type="spellEnd"/>
+      <w:r>
+        <w:t xml:space="preserve"> -e hi -alignment grow-</w:t>
+      </w:r>
+      <w:proofErr w:type="spellStart"/>
+      <w:r>
+        <w:t>diag</w:t>
+      </w:r>
+      <w:proofErr w:type="spellEnd"/>
+      <w:r>
+        <w:t xml:space="preserve">-final-and -reordering </w:t>
+      </w:r>
+      <w:proofErr w:type="spellStart"/>
+      <w:r>
+        <w:t>msd</w:t>
+      </w:r>
+      <w:proofErr w:type="spellEnd"/>
+      <w:r>
+        <w:t>-bidirectional-</w:t>
+      </w:r>
+      <w:proofErr w:type="spellStart"/>
+      <w:r>
+        <w:t>fe</w:t>
+      </w:r>
+      <w:proofErr w:type="spellEnd"/>
+      <w:r>
+        <w:t xml:space="preserve"> -</w:t>
+      </w:r>
+      <w:proofErr w:type="spellStart"/>
+      <w:r>
+        <w:t>lm</w:t>
+      </w:r>
+      <w:proofErr w:type="spellEnd"/>
+      <w:r>
+        <w:t xml:space="preserve"> 0:3:</w:t>
+      </w:r>
+      <w:r>
+        <w:t>/home/administrator</w:t>
+      </w:r>
+      <w:r>
+        <w:t>/</w:t>
+      </w:r>
+      <w:proofErr w:type="spellStart"/>
+      <w:r>
+        <w:t>lm</w:t>
+      </w:r>
+      <w:proofErr w:type="spellEnd"/>
+      <w:r>
+        <w:t>/corpora.blm.hi:8 -external-bin-</w:t>
+      </w:r>
+      <w:proofErr w:type="spellStart"/>
+      <w:r>
+        <w:t>dir</w:t>
+      </w:r>
+      <w:proofErr w:type="spellEnd"/>
+      <w:r>
+        <w:t xml:space="preserve"> </w:t>
+      </w:r>
+      <w:r>
+        <w:t>~</w:t>
+      </w:r>
+      <w:r>
+        <w:t>/</w:t>
+      </w:r>
+      <w:proofErr w:type="spellStart"/>
+      <w:r>
+        <w:t>mosesdecoder</w:t>
+      </w:r>
+      <w:proofErr w:type="spellEnd"/>
+      <w:r>
+        <w:t xml:space="preserve">/tools </w:t>
+      </w:r>
+    </w:p>
+    <w:p>
+      <w:pPr>
+        <w:pStyle w:val="ListParagraph"/>
+      </w:pPr>
+      <w:r>
+        <w:t xml:space="preserve">&gt;&amp; </w:t>
+      </w:r>
+      <w:proofErr w:type="spellStart"/>
+      <w:r>
+        <w:t>training.out</w:t>
+      </w:r>
+      <w:proofErr w:type="spellEnd"/>
+      <w:r>
+        <w:t xml:space="preserve"> &amp;</w:t>
+      </w:r>
       <w:bookmarkStart w:id="0" w:name="_GoBack"/>
       <w:bookmarkEnd w:id="0"/>
-      <w:r>
-        <w:rPr>
-          <w:b/>
-        </w:rPr>
-        <w:t xml:space="preserve">The home directory now contains the following necessary folders: </w:t>
-      </w:r>
-      <w:proofErr w:type="spellStart"/>
-      <w:r>
-        <w:rPr>
-          <w:b/>
-        </w:rPr>
-        <w:t>mosesdecoder</w:t>
-      </w:r>
-      <w:proofErr w:type="spellEnd"/>
-      <w:r>
-        <w:rPr>
-          <w:b/>
-        </w:rPr>
-        <w:t xml:space="preserve">, corpus, </w:t>
-      </w:r>
-      <w:proofErr w:type="spellStart"/>
-      <w:r>
-        <w:rPr>
-          <w:b/>
-        </w:rPr>
-        <w:t>indic_nlp_library</w:t>
-      </w:r>
-      <w:proofErr w:type="spellEnd"/>
-      <w:r>
-        <w:rPr>
-          <w:b/>
-        </w:rPr>
-        <w:t xml:space="preserve">-master, irstlm-5.80.08, </w:t>
-      </w:r>
-      <w:proofErr w:type="spellStart"/>
-      <w:r>
-        <w:rPr>
-          <w:b/>
-        </w:rPr>
-        <w:t>irstlm</w:t>
-      </w:r>
-      <w:proofErr w:type="spellEnd"/>
-      <w:r>
-        <w:rPr>
-          <w:b/>
-        </w:rPr>
-        <w:t xml:space="preserve">, boost_1_64_0, cmph-2.0, </w:t>
-      </w:r>
-      <w:proofErr w:type="spellStart"/>
-      <w:r>
-        <w:rPr>
-          <w:b/>
-        </w:rPr>
-        <w:t>mgiza</w:t>
-      </w:r>
-      <w:proofErr w:type="spellEnd"/>
-      <w:r>
-        <w:rPr>
-          <w:b/>
-        </w:rPr>
-        <w:t xml:space="preserve"> and workspace.</w:t>
-      </w:r>
-    </w:p>
-    <w:p/>
-    <w:p>
-      <w:pPr>
-        <w:rPr>
-          <w:b/>
-        </w:rPr>
-      </w:pPr>
-      <w:r>
-        <w:rPr>
-          <w:b/>
-        </w:rPr>
-        <w:t>STEP 10: Pre-process corpora</w:t>
-      </w:r>
-    </w:p>
-    <w:p>
-      <w:r>
-        <w:t>To prepare the data for training the translation system, we have to perform the following steps:</w:t>
-      </w:r>
-    </w:p>
-    <w:p>
-      <w:pPr>
-        <w:numPr>
-          <w:ilvl w:val="0"/>
-          <w:numId w:val="13"/>
-        </w:numPr>
-      </w:pPr>
-      <w:proofErr w:type="spellStart"/>
-      <w:r>
-        <w:rPr>
-          <w:b/>
-          <w:bCs/>
-        </w:rPr>
-        <w:t>tokenisation</w:t>
-      </w:r>
-      <w:proofErr w:type="spellEnd"/>
-      <w:r>
-        <w:t>: This means that spaces have to be inserted between (e.g.) words and punctuation.</w:t>
-      </w:r>
-    </w:p>
-    <w:p>
-      <w:pPr>
-        <w:numPr>
-          <w:ilvl w:val="0"/>
-          <w:numId w:val="13"/>
-        </w:numPr>
-      </w:pPr>
-      <w:proofErr w:type="spellStart"/>
-      <w:r>
-        <w:rPr>
-          <w:b/>
-          <w:bCs/>
-        </w:rPr>
-        <w:t>truecasing</w:t>
-      </w:r>
-      <w:proofErr w:type="spellEnd"/>
-      <w:r>
-        <w:t>: The initial words in each sentence are converted to their most probable casing. This helps reduce data sparsity.</w:t>
-      </w:r>
-    </w:p>
-    <w:p>
-      <w:pPr>
-        <w:numPr>
-          <w:ilvl w:val="0"/>
-          <w:numId w:val="13"/>
-        </w:numPr>
-      </w:pPr>
-      <w:r>
-        <w:rPr>
-          <w:b/>
-          <w:bCs/>
-        </w:rPr>
-        <w:t>cleaning</w:t>
-      </w:r>
-      <w:r>
-        <w:t>: Long sentences and empty sentences are removed as they can cause problems with the training pipeline, and obviously mis-aligned sentences are removed.</w:t>
-      </w:r>
-    </w:p>
-    <w:p/>
+    </w:p>
+    <w:p>
+      <w:pPr>
+        <w:ind w:left="360"/>
+      </w:pPr>
+    </w:p>
     <w:sectPr>
       <w:pgSz w:w="12240" w:h="15840"/>
       <w:pgMar w:top="1440" w:right="1440" w:bottom="1440" w:left="1440" w:header="720" w:footer="720" w:gutter="0"/>
@@ -1834,6 +2975,95 @@
     </w:lvl>
   </w:abstractNum>
   <w:abstractNum w:abstractNumId="1" w15:restartNumberingAfterBreak="0">
+    <w:nsid w:val="1B6A78D2"/>
+    <w:multiLevelType w:val="hybridMultilevel"/>
+    <w:tmpl w:val="95C8917C"/>
+    <w:lvl w:ilvl="0" w:tplc="0409000F">
+      <w:start w:val="1"/>
+      <w:numFmt w:val="decimal"/>
+      <w:lvlText w:val="%1."/>
+      <w:lvlJc w:val="left"/>
+      <w:pPr>
+        <w:ind w:left="720" w:hanging="360"/>
+      </w:pPr>
+      <w:rPr>
+        <w:rFonts w:hint="default"/>
+      </w:rPr>
+    </w:lvl>
+    <w:lvl w:ilvl="1" w:tplc="04090019" w:tentative="1">
+      <w:start w:val="1"/>
+      <w:numFmt w:val="lowerLetter"/>
+      <w:lvlText w:val="%2."/>
+      <w:lvlJc w:val="left"/>
+      <w:pPr>
+        <w:ind w:left="1440" w:hanging="360"/>
+      </w:pPr>
+    </w:lvl>
+    <w:lvl w:ilvl="2" w:tplc="0409001B" w:tentative="1">
+      <w:start w:val="1"/>
+      <w:numFmt w:val="lowerRoman"/>
+      <w:lvlText w:val="%3."/>
+      <w:lvlJc w:val="right"/>
+      <w:pPr>
+        <w:ind w:left="2160" w:hanging="180"/>
+      </w:pPr>
+    </w:lvl>
+    <w:lvl w:ilvl="3" w:tplc="0409000F" w:tentative="1">
+      <w:start w:val="1"/>
+      <w:numFmt w:val="decimal"/>
+      <w:lvlText w:val="%4."/>
+      <w:lvlJc w:val="left"/>
+      <w:pPr>
+        <w:ind w:left="2880" w:hanging="360"/>
+      </w:pPr>
+    </w:lvl>
+    <w:lvl w:ilvl="4" w:tplc="04090019" w:tentative="1">
+      <w:start w:val="1"/>
+      <w:numFmt w:val="lowerLetter"/>
+      <w:lvlText w:val="%5."/>
+      <w:lvlJc w:val="left"/>
+      <w:pPr>
+        <w:ind w:left="3600" w:hanging="360"/>
+      </w:pPr>
+    </w:lvl>
+    <w:lvl w:ilvl="5" w:tplc="0409001B" w:tentative="1">
+      <w:start w:val="1"/>
+      <w:numFmt w:val="lowerRoman"/>
+      <w:lvlText w:val="%6."/>
+      <w:lvlJc w:val="right"/>
+      <w:pPr>
+        <w:ind w:left="4320" w:hanging="180"/>
+      </w:pPr>
+    </w:lvl>
+    <w:lvl w:ilvl="6" w:tplc="0409000F" w:tentative="1">
+      <w:start w:val="1"/>
+      <w:numFmt w:val="decimal"/>
+      <w:lvlText w:val="%7."/>
+      <w:lvlJc w:val="left"/>
+      <w:pPr>
+        <w:ind w:left="5040" w:hanging="360"/>
+      </w:pPr>
+    </w:lvl>
+    <w:lvl w:ilvl="7" w:tplc="04090019" w:tentative="1">
+      <w:start w:val="1"/>
+      <w:numFmt w:val="lowerLetter"/>
+      <w:lvlText w:val="%8."/>
+      <w:lvlJc w:val="left"/>
+      <w:pPr>
+        <w:ind w:left="5760" w:hanging="360"/>
+      </w:pPr>
+    </w:lvl>
+    <w:lvl w:ilvl="8" w:tplc="0409001B" w:tentative="1">
+      <w:start w:val="1"/>
+      <w:numFmt w:val="lowerRoman"/>
+      <w:lvlText w:val="%9."/>
+      <w:lvlJc w:val="right"/>
+      <w:pPr>
+        <w:ind w:left="6480" w:hanging="180"/>
+      </w:pPr>
+    </w:lvl>
+  </w:abstractNum>
+  <w:abstractNum w:abstractNumId="2" w15:restartNumberingAfterBreak="0">
     <w:nsid w:val="1F8A1AD7"/>
     <w:multiLevelType w:val="hybridMultilevel"/>
     <w:tmpl w:val="62BA1224"/>
@@ -1922,7 +3152,7 @@
       </w:pPr>
     </w:lvl>
   </w:abstractNum>
-  <w:abstractNum w:abstractNumId="2" w15:restartNumberingAfterBreak="0">
+  <w:abstractNum w:abstractNumId="3" w15:restartNumberingAfterBreak="0">
     <w:nsid w:val="22857372"/>
     <w:multiLevelType w:val="hybridMultilevel"/>
     <w:tmpl w:val="252EA23C"/>
@@ -2011,7 +3241,7 @@
       </w:pPr>
     </w:lvl>
   </w:abstractNum>
-  <w:abstractNum w:abstractNumId="3" w15:restartNumberingAfterBreak="0">
+  <w:abstractNum w:abstractNumId="4" w15:restartNumberingAfterBreak="0">
     <w:nsid w:val="23C43C6C"/>
     <w:multiLevelType w:val="hybridMultilevel"/>
     <w:tmpl w:val="AC34FD22"/>
@@ -2100,7 +3330,7 @@
       </w:pPr>
     </w:lvl>
   </w:abstractNum>
-  <w:abstractNum w:abstractNumId="4" w15:restartNumberingAfterBreak="0">
+  <w:abstractNum w:abstractNumId="5" w15:restartNumberingAfterBreak="0">
     <w:nsid w:val="2C0D1A37"/>
     <w:multiLevelType w:val="hybridMultilevel"/>
     <w:tmpl w:val="40FA4138"/>
@@ -2189,7 +3419,7 @@
       </w:pPr>
     </w:lvl>
   </w:abstractNum>
-  <w:abstractNum w:abstractNumId="5" w15:restartNumberingAfterBreak="0">
+  <w:abstractNum w:abstractNumId="6" w15:restartNumberingAfterBreak="0">
     <w:nsid w:val="398E37A9"/>
     <w:multiLevelType w:val="hybridMultilevel"/>
     <w:tmpl w:val="A73C27A4"/>
@@ -2278,7 +3508,185 @@
       </w:pPr>
     </w:lvl>
   </w:abstractNum>
-  <w:abstractNum w:abstractNumId="6" w15:restartNumberingAfterBreak="0">
+  <w:abstractNum w:abstractNumId="7" w15:restartNumberingAfterBreak="0">
+    <w:nsid w:val="408030FC"/>
+    <w:multiLevelType w:val="hybridMultilevel"/>
+    <w:tmpl w:val="7B88887E"/>
+    <w:lvl w:ilvl="0" w:tplc="0409000F">
+      <w:start w:val="1"/>
+      <w:numFmt w:val="decimal"/>
+      <w:lvlText w:val="%1."/>
+      <w:lvlJc w:val="left"/>
+      <w:pPr>
+        <w:ind w:left="720" w:hanging="360"/>
+      </w:pPr>
+      <w:rPr>
+        <w:rFonts w:hint="default"/>
+      </w:rPr>
+    </w:lvl>
+    <w:lvl w:ilvl="1" w:tplc="04090019" w:tentative="1">
+      <w:start w:val="1"/>
+      <w:numFmt w:val="lowerLetter"/>
+      <w:lvlText w:val="%2."/>
+      <w:lvlJc w:val="left"/>
+      <w:pPr>
+        <w:ind w:left="1440" w:hanging="360"/>
+      </w:pPr>
+    </w:lvl>
+    <w:lvl w:ilvl="2" w:tplc="0409001B" w:tentative="1">
+      <w:start w:val="1"/>
+      <w:numFmt w:val="lowerRoman"/>
+      <w:lvlText w:val="%3."/>
+      <w:lvlJc w:val="right"/>
+      <w:pPr>
+        <w:ind w:left="2160" w:hanging="180"/>
+      </w:pPr>
+    </w:lvl>
+    <w:lvl w:ilvl="3" w:tplc="0409000F" w:tentative="1">
+      <w:start w:val="1"/>
+      <w:numFmt w:val="decimal"/>
+      <w:lvlText w:val="%4."/>
+      <w:lvlJc w:val="left"/>
+      <w:pPr>
+        <w:ind w:left="2880" w:hanging="360"/>
+      </w:pPr>
+    </w:lvl>
+    <w:lvl w:ilvl="4" w:tplc="04090019" w:tentative="1">
+      <w:start w:val="1"/>
+      <w:numFmt w:val="lowerLetter"/>
+      <w:lvlText w:val="%5."/>
+      <w:lvlJc w:val="left"/>
+      <w:pPr>
+        <w:ind w:left="3600" w:hanging="360"/>
+      </w:pPr>
+    </w:lvl>
+    <w:lvl w:ilvl="5" w:tplc="0409001B" w:tentative="1">
+      <w:start w:val="1"/>
+      <w:numFmt w:val="lowerRoman"/>
+      <w:lvlText w:val="%6."/>
+      <w:lvlJc w:val="right"/>
+      <w:pPr>
+        <w:ind w:left="4320" w:hanging="180"/>
+      </w:pPr>
+    </w:lvl>
+    <w:lvl w:ilvl="6" w:tplc="0409000F" w:tentative="1">
+      <w:start w:val="1"/>
+      <w:numFmt w:val="decimal"/>
+      <w:lvlText w:val="%7."/>
+      <w:lvlJc w:val="left"/>
+      <w:pPr>
+        <w:ind w:left="5040" w:hanging="360"/>
+      </w:pPr>
+    </w:lvl>
+    <w:lvl w:ilvl="7" w:tplc="04090019" w:tentative="1">
+      <w:start w:val="1"/>
+      <w:numFmt w:val="lowerLetter"/>
+      <w:lvlText w:val="%8."/>
+      <w:lvlJc w:val="left"/>
+      <w:pPr>
+        <w:ind w:left="5760" w:hanging="360"/>
+      </w:pPr>
+    </w:lvl>
+    <w:lvl w:ilvl="8" w:tplc="0409001B" w:tentative="1">
+      <w:start w:val="1"/>
+      <w:numFmt w:val="lowerRoman"/>
+      <w:lvlText w:val="%9."/>
+      <w:lvlJc w:val="right"/>
+      <w:pPr>
+        <w:ind w:left="6480" w:hanging="180"/>
+      </w:pPr>
+    </w:lvl>
+  </w:abstractNum>
+  <w:abstractNum w:abstractNumId="8" w15:restartNumberingAfterBreak="0">
+    <w:nsid w:val="44792A08"/>
+    <w:multiLevelType w:val="hybridMultilevel"/>
+    <w:tmpl w:val="478E6940"/>
+    <w:lvl w:ilvl="0" w:tplc="0409000F">
+      <w:start w:val="1"/>
+      <w:numFmt w:val="decimal"/>
+      <w:lvlText w:val="%1."/>
+      <w:lvlJc w:val="left"/>
+      <w:pPr>
+        <w:ind w:left="720" w:hanging="360"/>
+      </w:pPr>
+      <w:rPr>
+        <w:rFonts w:hint="default"/>
+      </w:rPr>
+    </w:lvl>
+    <w:lvl w:ilvl="1" w:tplc="04090019" w:tentative="1">
+      <w:start w:val="1"/>
+      <w:numFmt w:val="lowerLetter"/>
+      <w:lvlText w:val="%2."/>
+      <w:lvlJc w:val="left"/>
+      <w:pPr>
+        <w:ind w:left="1440" w:hanging="360"/>
+      </w:pPr>
+    </w:lvl>
+    <w:lvl w:ilvl="2" w:tplc="0409001B" w:tentative="1">
+      <w:start w:val="1"/>
+      <w:numFmt w:val="lowerRoman"/>
+      <w:lvlText w:val="%3."/>
+      <w:lvlJc w:val="right"/>
+      <w:pPr>
+        <w:ind w:left="2160" w:hanging="180"/>
+      </w:pPr>
+    </w:lvl>
+    <w:lvl w:ilvl="3" w:tplc="0409000F" w:tentative="1">
+      <w:start w:val="1"/>
+      <w:numFmt w:val="decimal"/>
+      <w:lvlText w:val="%4."/>
+      <w:lvlJc w:val="left"/>
+      <w:pPr>
+        <w:ind w:left="2880" w:hanging="360"/>
+      </w:pPr>
+    </w:lvl>
+    <w:lvl w:ilvl="4" w:tplc="04090019" w:tentative="1">
+      <w:start w:val="1"/>
+      <w:numFmt w:val="lowerLetter"/>
+      <w:lvlText w:val="%5."/>
+      <w:lvlJc w:val="left"/>
+      <w:pPr>
+        <w:ind w:left="3600" w:hanging="360"/>
+      </w:pPr>
+    </w:lvl>
+    <w:lvl w:ilvl="5" w:tplc="0409001B" w:tentative="1">
+      <w:start w:val="1"/>
+      <w:numFmt w:val="lowerRoman"/>
+      <w:lvlText w:val="%6."/>
+      <w:lvlJc w:val="right"/>
+      <w:pPr>
+        <w:ind w:left="4320" w:hanging="180"/>
+      </w:pPr>
+    </w:lvl>
+    <w:lvl w:ilvl="6" w:tplc="0409000F" w:tentative="1">
+      <w:start w:val="1"/>
+      <w:numFmt w:val="decimal"/>
+      <w:lvlText w:val="%7."/>
+      <w:lvlJc w:val="left"/>
+      <w:pPr>
+        <w:ind w:left="5040" w:hanging="360"/>
+      </w:pPr>
+    </w:lvl>
+    <w:lvl w:ilvl="7" w:tplc="04090019" w:tentative="1">
+      <w:start w:val="1"/>
+      <w:numFmt w:val="lowerLetter"/>
+      <w:lvlText w:val="%8."/>
+      <w:lvlJc w:val="left"/>
+      <w:pPr>
+        <w:ind w:left="5760" w:hanging="360"/>
+      </w:pPr>
+    </w:lvl>
+    <w:lvl w:ilvl="8" w:tplc="0409001B" w:tentative="1">
+      <w:start w:val="1"/>
+      <w:numFmt w:val="lowerRoman"/>
+      <w:lvlText w:val="%9."/>
+      <w:lvlJc w:val="right"/>
+      <w:pPr>
+        <w:ind w:left="6480" w:hanging="180"/>
+      </w:pPr>
+    </w:lvl>
+  </w:abstractNum>
+  <w:abstractNum w:abstractNumId="9" w15:restartNumberingAfterBreak="0">
     <w:nsid w:val="4A130ADD"/>
     <w:multiLevelType w:val="hybridMultilevel"/>
     <w:tmpl w:val="E948F16A"/>
@@ -2364,7 +3772,7 @@
       </w:pPr>
     </w:lvl>
   </w:abstractNum>
-  <w:abstractNum w:abstractNumId="7" w15:restartNumberingAfterBreak="0">
+  <w:abstractNum w:abstractNumId="10" w15:restartNumberingAfterBreak="0">
     <w:nsid w:val="4ECE7120"/>
     <w:multiLevelType w:val="hybridMultilevel"/>
     <w:tmpl w:val="EE0E2462"/>
@@ -2453,7 +3861,7 @@
       </w:pPr>
     </w:lvl>
   </w:abstractNum>
-  <w:abstractNum w:abstractNumId="8" w15:restartNumberingAfterBreak="0">
+  <w:abstractNum w:abstractNumId="11" w15:restartNumberingAfterBreak="0">
     <w:nsid w:val="5ABA59F4"/>
     <w:multiLevelType w:val="hybridMultilevel"/>
     <w:tmpl w:val="6730175A"/>
@@ -2539,10 +3947,10 @@
       </w:pPr>
     </w:lvl>
   </w:abstractNum>
-  <w:abstractNum w:abstractNumId="9" w15:restartNumberingAfterBreak="0">
+  <w:abstractNum w:abstractNumId="12" w15:restartNumberingAfterBreak="0">
     <w:nsid w:val="5ADF58B7"/>
     <w:multiLevelType w:val="multilevel"/>
-    <w:tmpl w:val="5FE67110"/>
+    <w:tmpl w:val="2E68A016"/>
     <w:lvl w:ilvl="0">
       <w:start w:val="1"/>
       <w:numFmt w:val="bullet"/>
@@ -2559,20 +3967,16 @@
         <w:sz w:val="20"/>
       </w:rPr>
     </w:lvl>
-    <w:lvl w:ilvl="1" w:tentative="1">
-      <w:start w:val="1"/>
-      <w:numFmt w:val="bullet"/>
-      <w:lvlText w:val="o"/>
-      <w:lvlJc w:val="left"/>
-      <w:pPr>
-        <w:tabs>
-          <w:tab w:val="num" w:pos="1440"/>
-        </w:tabs>
+    <w:lvl w:ilvl="1">
+      <w:start w:val="1"/>
+      <w:numFmt w:val="decimal"/>
+      <w:lvlText w:val="%2."/>
+      <w:lvlJc w:val="left"/>
+      <w:pPr>
         <w:ind w:left="1440" w:hanging="360"/>
       </w:pPr>
       <w:rPr>
-        <w:rFonts w:ascii="Courier New" w:hAnsi="Courier New" w:hint="default"/>
-        <w:sz w:val="20"/>
+        <w:rFonts w:hint="default"/>
       </w:rPr>
     </w:lvl>
     <w:lvl w:ilvl="2" w:tentative="1">
@@ -2688,7 +4092,7 @@
       </w:rPr>
     </w:lvl>
   </w:abstractNum>
-  <w:abstractNum w:abstractNumId="10" w15:restartNumberingAfterBreak="0">
+  <w:abstractNum w:abstractNumId="13" w15:restartNumberingAfterBreak="0">
     <w:nsid w:val="5B7728E4"/>
     <w:multiLevelType w:val="hybridMultilevel"/>
     <w:tmpl w:val="289E93EA"/>
@@ -2777,7 +4181,7 @@
       </w:pPr>
     </w:lvl>
   </w:abstractNum>
-  <w:abstractNum w:abstractNumId="11" w15:restartNumberingAfterBreak="0">
+  <w:abstractNum w:abstractNumId="14" w15:restartNumberingAfterBreak="0">
     <w:nsid w:val="65E00440"/>
     <w:multiLevelType w:val="hybridMultilevel"/>
     <w:tmpl w:val="EAE04B20"/>
@@ -2866,7 +4270,7 @@
       </w:pPr>
     </w:lvl>
   </w:abstractNum>
-  <w:abstractNum w:abstractNumId="12" w15:restartNumberingAfterBreak="0">
+  <w:abstractNum w:abstractNumId="15" w15:restartNumberingAfterBreak="0">
     <w:nsid w:val="74391118"/>
     <w:multiLevelType w:val="hybridMultilevel"/>
     <w:tmpl w:val="8B747CFE"/>
@@ -2955,44 +4359,145 @@
       </w:pPr>
     </w:lvl>
   </w:abstractNum>
+  <w:abstractNum w:abstractNumId="16" w15:restartNumberingAfterBreak="0">
+    <w:nsid w:val="75DD7276"/>
+    <w:multiLevelType w:val="hybridMultilevel"/>
+    <w:tmpl w:val="199AA148"/>
+    <w:lvl w:ilvl="0" w:tplc="0409000F">
+      <w:start w:val="1"/>
+      <w:numFmt w:val="decimal"/>
+      <w:lvlText w:val="%1."/>
+      <w:lvlJc w:val="left"/>
+      <w:pPr>
+        <w:ind w:left="720" w:hanging="360"/>
+      </w:pPr>
+      <w:rPr>
+        <w:rFonts w:hint="default"/>
+      </w:rPr>
+    </w:lvl>
+    <w:lvl w:ilvl="1" w:tplc="04090019">
+      <w:start w:val="1"/>
+      <w:numFmt w:val="lowerLetter"/>
+      <w:lvlText w:val="%2."/>
+      <w:lvlJc w:val="left"/>
+      <w:pPr>
+        <w:ind w:left="1440" w:hanging="360"/>
+      </w:pPr>
+    </w:lvl>
+    <w:lvl w:ilvl="2" w:tplc="0409001B" w:tentative="1">
+      <w:start w:val="1"/>
+      <w:numFmt w:val="lowerRoman"/>
+      <w:lvlText w:val="%3."/>
+      <w:lvlJc w:val="right"/>
+      <w:pPr>
+        <w:ind w:left="2160" w:hanging="180"/>
+      </w:pPr>
+    </w:lvl>
+    <w:lvl w:ilvl="3" w:tplc="0409000F" w:tentative="1">
+      <w:start w:val="1"/>
+      <w:numFmt w:val="decimal"/>
+      <w:lvlText w:val="%4."/>
+      <w:lvlJc w:val="left"/>
+      <w:pPr>
+        <w:ind w:left="2880" w:hanging="360"/>
+      </w:pPr>
+    </w:lvl>
+    <w:lvl w:ilvl="4" w:tplc="04090019" w:tentative="1">
+      <w:start w:val="1"/>
+      <w:numFmt w:val="lowerLetter"/>
+      <w:lvlText w:val="%5."/>
+      <w:lvlJc w:val="left"/>
+      <w:pPr>
+        <w:ind w:left="3600" w:hanging="360"/>
+      </w:pPr>
+    </w:lvl>
+    <w:lvl w:ilvl="5" w:tplc="0409001B" w:tentative="1">
+      <w:start w:val="1"/>
+      <w:numFmt w:val="lowerRoman"/>
+      <w:lvlText w:val="%6."/>
+      <w:lvlJc w:val="right"/>
+      <w:pPr>
+        <w:ind w:left="4320" w:hanging="180"/>
+      </w:pPr>
+    </w:lvl>
+    <w:lvl w:ilvl="6" w:tplc="0409000F" w:tentative="1">
+      <w:start w:val="1"/>
+      <w:numFmt w:val="decimal"/>
+      <w:lvlText w:val="%7."/>
+      <w:lvlJc w:val="left"/>
+      <w:pPr>
+        <w:ind w:left="5040" w:hanging="360"/>
+      </w:pPr>
+    </w:lvl>
+    <w:lvl w:ilvl="7" w:tplc="04090019" w:tentative="1">
+      <w:start w:val="1"/>
+      <w:numFmt w:val="lowerLetter"/>
+      <w:lvlText w:val="%8."/>
+      <w:lvlJc w:val="left"/>
+      <w:pPr>
+        <w:ind w:left="5760" w:hanging="360"/>
+      </w:pPr>
+    </w:lvl>
+    <w:lvl w:ilvl="8" w:tplc="0409001B" w:tentative="1">
+      <w:start w:val="1"/>
+      <w:numFmt w:val="lowerRoman"/>
+      <w:lvlText w:val="%9."/>
+      <w:lvlJc w:val="right"/>
+      <w:pPr>
+        <w:ind w:left="6480" w:hanging="180"/>
+      </w:pPr>
+    </w:lvl>
+  </w:abstractNum>
   <w:num w:numId="1">
+    <w:abstractNumId w:val="9"/>
+  </w:num>
+  <w:num w:numId="2">
+    <w:abstractNumId w:val="10"/>
+  </w:num>
+  <w:num w:numId="3">
+    <w:abstractNumId w:val="11"/>
+  </w:num>
+  <w:num w:numId="4">
+    <w:abstractNumId w:val="14"/>
+  </w:num>
+  <w:num w:numId="5">
+    <w:abstractNumId w:val="3"/>
+  </w:num>
+  <w:num w:numId="6">
     <w:abstractNumId w:val="6"/>
   </w:num>
-  <w:num w:numId="2">
-    <w:abstractNumId w:val="7"/>
+  <w:num w:numId="7">
+    <w:abstractNumId w:val="15"/>
   </w:num>
-  <w:num w:numId="3">
-    <w:abstractNumId w:val="8"/>
+  <w:num w:numId="8">
+    <w:abstractNumId w:val="13"/>
   </w:num>
-  <w:num w:numId="4">
-    <w:abstractNumId w:val="11"/>
-  </w:num>
-  <w:num w:numId="5">
+  <w:num w:numId="9">
     <w:abstractNumId w:val="2"/>
   </w:num>
-  <w:num w:numId="6">
-    <w:abstractNumId w:val="5"/>
-  </w:num>
-  <w:num w:numId="7">
-    <w:abstractNumId w:val="12"/>
-  </w:num>
-  <w:num w:numId="8">
-    <w:abstractNumId w:val="10"/>
-  </w:num>
-  <w:num w:numId="9">
-    <w:abstractNumId w:val="1"/>
-  </w:num>
   <w:num w:numId="10">
-    <w:abstractNumId w:val="3"/>
+    <w:abstractNumId w:val="4"/>
   </w:num>
   <w:num w:numId="11">
-    <w:abstractNumId w:val="4"/>
+    <w:abstractNumId w:val="5"/>
   </w:num>
   <w:num w:numId="12">
     <w:abstractNumId w:val="0"/>
   </w:num>
   <w:num w:numId="13">
-    <w:abstractNumId w:val="9"/>
+    <w:abstractNumId w:val="12"/>
+  </w:num>
+  <w:num w:numId="14">
+    <w:abstractNumId w:val="16"/>
+  </w:num>
+  <w:num w:numId="15">
+    <w:abstractNumId w:val="7"/>
+  </w:num>
+  <w:num w:numId="16">
+    <w:abstractNumId w:val="8"/>
+  </w:num>
+  <w:num w:numId="17">
+    <w:abstractNumId w:val="1"/>
   </w:num>
 </w:numbering>
 </file>
@@ -3398,6 +4903,7 @@
   <w:style w:type="character" w:default="1" w:styleId="DefaultParagraphFont">
     <w:name w:val="Default Paragraph Font"/>
     <w:uiPriority w:val="1"/>
+    <w:semiHidden/>
     <w:unhideWhenUsed/>
   </w:style>
   <w:style w:type="table" w:default="1" w:styleId="TableNormal">

</xml_diff>

<commit_message>
binarizing and lexical reordering
</commit_message>
<xml_diff>
--- a/Guide.docx
+++ b/Guide.docx
@@ -2706,246 +2706,738 @@
       <w:r>
         <w:t>.</w:t>
       </w:r>
+    </w:p>
+    <w:p/>
+    <w:p>
+      <w:pPr>
+        <w:rPr>
+          <w:b/>
+        </w:rPr>
+      </w:pPr>
+      <w:r>
+        <w:rPr>
+          <w:b/>
+        </w:rPr>
+        <w:lastRenderedPageBreak/>
+        <w:t>STEP 12: Training</w:t>
+      </w:r>
+    </w:p>
+    <w:p>
+      <w:pPr>
+        <w:pStyle w:val="ListParagraph"/>
+        <w:numPr>
+          <w:ilvl w:val="0"/>
+          <w:numId w:val="17"/>
+        </w:numPr>
+      </w:pPr>
+      <w:r>
+        <w:t>cd ~</w:t>
+      </w:r>
+    </w:p>
+    <w:p>
+      <w:pPr>
+        <w:pStyle w:val="ListParagraph"/>
+        <w:numPr>
+          <w:ilvl w:val="0"/>
+          <w:numId w:val="17"/>
+        </w:numPr>
+      </w:pPr>
+      <w:proofErr w:type="spellStart"/>
+      <w:r>
+        <w:t>mkdir</w:t>
+      </w:r>
+      <w:proofErr w:type="spellEnd"/>
+      <w:r>
+        <w:t xml:space="preserve"> working</w:t>
+      </w:r>
+    </w:p>
+    <w:p>
+      <w:pPr>
+        <w:pStyle w:val="ListParagraph"/>
+        <w:numPr>
+          <w:ilvl w:val="0"/>
+          <w:numId w:val="17"/>
+        </w:numPr>
+      </w:pPr>
+      <w:r>
+        <w:t>cd working</w:t>
+      </w:r>
+    </w:p>
+    <w:p>
+      <w:pPr>
+        <w:pStyle w:val="ListParagraph"/>
+        <w:numPr>
+          <w:ilvl w:val="0"/>
+          <w:numId w:val="17"/>
+        </w:numPr>
+      </w:pPr>
+      <w:proofErr w:type="spellStart"/>
+      <w:r>
+        <w:t>nohup</w:t>
+      </w:r>
+      <w:proofErr w:type="spellEnd"/>
+      <w:r>
+        <w:t xml:space="preserve"> nice </w:t>
+      </w:r>
+      <w:r>
+        <w:t>~</w:t>
+      </w:r>
+      <w:r>
+        <w:t>/</w:t>
+      </w:r>
+      <w:proofErr w:type="spellStart"/>
+      <w:r>
+        <w:t>mosesdecoder</w:t>
+      </w:r>
+      <w:proofErr w:type="spellEnd"/>
+      <w:r>
+        <w:t>/scripts/training/train-</w:t>
+      </w:r>
+      <w:proofErr w:type="spellStart"/>
+      <w:r>
+        <w:t>model.perl</w:t>
+      </w:r>
+      <w:proofErr w:type="spellEnd"/>
+      <w:r>
+        <w:t xml:space="preserve"> </w:t>
+      </w:r>
+      <w:r>
+        <w:t>-</w:t>
+      </w:r>
+      <w:proofErr w:type="spellStart"/>
+      <w:r>
+        <w:t>mgiza</w:t>
+      </w:r>
+      <w:proofErr w:type="spellEnd"/>
+      <w:r>
+        <w:t xml:space="preserve"> </w:t>
+      </w:r>
+      <w:r>
+        <w:t>-root-</w:t>
+      </w:r>
+      <w:proofErr w:type="spellStart"/>
+      <w:r>
+        <w:t>dir</w:t>
+      </w:r>
+      <w:proofErr w:type="spellEnd"/>
+      <w:r>
+        <w:t xml:space="preserve"> train </w:t>
+      </w:r>
+      <w:r>
+        <w:t>-</w:t>
+      </w:r>
+      <w:r>
+        <w:t>-</w:t>
+      </w:r>
+      <w:proofErr w:type="gramStart"/>
+      <w:r>
+        <w:t xml:space="preserve">corpus  </w:t>
+      </w:r>
+      <w:r>
+        <w:t>~</w:t>
+      </w:r>
+      <w:proofErr w:type="gramEnd"/>
+      <w:r>
+        <w:t>/corpus/</w:t>
+      </w:r>
+      <w:proofErr w:type="spellStart"/>
+      <w:r>
+        <w:t>corpora.clean</w:t>
+      </w:r>
+      <w:proofErr w:type="spellEnd"/>
+      <w:r>
+        <w:t xml:space="preserve"> -f </w:t>
+      </w:r>
+      <w:proofErr w:type="spellStart"/>
+      <w:r>
+        <w:t>en</w:t>
+      </w:r>
+      <w:proofErr w:type="spellEnd"/>
+      <w:r>
+        <w:t xml:space="preserve"> -e hi -alignment grow-</w:t>
+      </w:r>
+      <w:proofErr w:type="spellStart"/>
+      <w:r>
+        <w:t>diag</w:t>
+      </w:r>
+      <w:proofErr w:type="spellEnd"/>
+      <w:r>
+        <w:t xml:space="preserve">-final-and -reordering </w:t>
+      </w:r>
+      <w:proofErr w:type="spellStart"/>
+      <w:r>
+        <w:t>msd</w:t>
+      </w:r>
+      <w:proofErr w:type="spellEnd"/>
+      <w:r>
+        <w:t>-bidirectional-</w:t>
+      </w:r>
+      <w:proofErr w:type="spellStart"/>
+      <w:r>
+        <w:t>fe</w:t>
+      </w:r>
+      <w:proofErr w:type="spellEnd"/>
+      <w:r>
+        <w:t xml:space="preserve"> -</w:t>
+      </w:r>
+      <w:proofErr w:type="spellStart"/>
+      <w:r>
+        <w:t>lm</w:t>
+      </w:r>
+      <w:proofErr w:type="spellEnd"/>
+      <w:r>
+        <w:t xml:space="preserve"> 0:3:</w:t>
+      </w:r>
+      <w:r>
+        <w:t>/home/administrator</w:t>
+      </w:r>
+      <w:r>
+        <w:t>/</w:t>
+      </w:r>
+      <w:proofErr w:type="spellStart"/>
+      <w:r>
+        <w:t>lm</w:t>
+      </w:r>
+      <w:proofErr w:type="spellEnd"/>
+      <w:r>
+        <w:t>/corpora.blm.hi:8 -external-bin-</w:t>
+      </w:r>
+      <w:proofErr w:type="spellStart"/>
+      <w:r>
+        <w:t>dir</w:t>
+      </w:r>
+      <w:proofErr w:type="spellEnd"/>
+      <w:r>
+        <w:t xml:space="preserve"> </w:t>
+      </w:r>
+      <w:r>
+        <w:t>~</w:t>
+      </w:r>
+      <w:r>
+        <w:t>/</w:t>
+      </w:r>
+      <w:proofErr w:type="spellStart"/>
+      <w:r>
+        <w:t>mosesdecoder</w:t>
+      </w:r>
+      <w:proofErr w:type="spellEnd"/>
+      <w:r>
+        <w:t xml:space="preserve">/tools </w:t>
+      </w:r>
+    </w:p>
+    <w:p>
+      <w:pPr>
+        <w:pStyle w:val="ListParagraph"/>
+      </w:pPr>
+      <w:r>
+        <w:t xml:space="preserve">&gt;&amp; </w:t>
+      </w:r>
+      <w:proofErr w:type="spellStart"/>
+      <w:r>
+        <w:t>training.out</w:t>
+      </w:r>
+      <w:proofErr w:type="spellEnd"/>
+      <w:r>
+        <w:t xml:space="preserve"> &amp;</w:t>
+      </w:r>
+    </w:p>
+    <w:p>
+      <w:r>
+        <w:t xml:space="preserve">NOTE: The last command takes a very long time. The time taken depends on the size of the corpora used. </w:t>
+      </w:r>
+    </w:p>
+    <w:p>
+      <w:r>
+        <w:t xml:space="preserve">For checking whether the process is completed or not, enter the command </w:t>
+      </w:r>
+      <w:r>
+        <w:rPr>
+          <w:b/>
+        </w:rPr>
+        <w:t>ps</w:t>
+      </w:r>
+      <w:r>
+        <w:t>. When the operation is complete it will display the following ([1] + Done) output.</w:t>
+      </w:r>
+    </w:p>
+    <w:p/>
+    <w:p>
+      <w:pPr>
+        <w:rPr>
+          <w:b/>
+        </w:rPr>
+      </w:pPr>
+      <w:r>
+        <w:rPr>
+          <w:b/>
+        </w:rPr>
+        <w:t>STEP 13: Binarize Phrase Table and Lexical Reordering Table</w:t>
+      </w:r>
+    </w:p>
+    <w:p>
+      <w:r>
+        <w:t>After the training is completed, the translation works but it is too slow.</w:t>
+      </w:r>
+      <w:r>
+        <w:t xml:space="preserve"> </w:t>
+      </w:r>
+      <w:r>
+        <w:t xml:space="preserve">For working at good speeds i.e. translation within a </w:t>
+      </w:r>
+      <w:proofErr w:type="gramStart"/>
+      <w:r>
+        <w:t>second</w:t>
+      </w:r>
+      <w:proofErr w:type="gramEnd"/>
+      <w:r>
+        <w:t xml:space="preserve"> </w:t>
+      </w:r>
+      <w:r>
+        <w:t>we</w:t>
+      </w:r>
+      <w:r>
+        <w:t xml:space="preserve"> binarize some files</w:t>
+      </w:r>
+      <w:r>
+        <w:t>.</w:t>
+      </w:r>
+    </w:p>
+    <w:p>
+      <w:pPr>
+        <w:pStyle w:val="ListParagraph"/>
+        <w:numPr>
+          <w:ilvl w:val="0"/>
+          <w:numId w:val="19"/>
+        </w:numPr>
+      </w:pPr>
+      <w:r>
+        <w:t>/home/</w:t>
+      </w:r>
+      <w:r>
+        <w:t>administrator</w:t>
+      </w:r>
+      <w:r>
+        <w:t>/</w:t>
+      </w:r>
+      <w:proofErr w:type="spellStart"/>
+      <w:r>
+        <w:t>mosesdecoder</w:t>
+      </w:r>
+      <w:proofErr w:type="spellEnd"/>
+      <w:r>
+        <w:t>/bin/C</w:t>
+      </w:r>
+      <w:proofErr w:type="spellStart"/>
+      <w:r>
+        <w:t xml:space="preserve">reateOnDiskPt </w:t>
+      </w:r>
+      <w:proofErr w:type="spellEnd"/>
+      <w:r>
+        <w:t>1 1 4 100 2 /home/</w:t>
+      </w:r>
+      <w:r>
+        <w:t>administrator</w:t>
+      </w:r>
+      <w:r>
+        <w:t>/working/train/model/phrase-table.gz /home/</w:t>
+      </w:r>
+      <w:r>
+        <w:t>administrator</w:t>
+      </w:r>
+      <w:r>
+        <w:t>/working/phrase-table.1.folder</w:t>
+      </w:r>
+    </w:p>
+    <w:p>
+      <w:pPr>
+        <w:pStyle w:val="ListParagraph"/>
+        <w:numPr>
+          <w:ilvl w:val="0"/>
+          <w:numId w:val="19"/>
+        </w:numPr>
+      </w:pPr>
+      <w:r>
+        <w:t>/home/</w:t>
+      </w:r>
+      <w:r>
+        <w:t>administrator</w:t>
+      </w:r>
+      <w:r>
+        <w:t>/m</w:t>
+      </w:r>
+      <w:proofErr w:type="spellStart"/>
+      <w:r>
+        <w:t>osesdecoder/</w:t>
+      </w:r>
+      <w:proofErr w:type="spellEnd"/>
+      <w:r>
+        <w:t>bin/C</w:t>
+      </w:r>
+      <w:proofErr w:type="spellStart"/>
+      <w:r>
+        <w:t>reateOnDiskPt</w:t>
+      </w:r>
+      <w:r>
+        <w:t xml:space="preserve"> </w:t>
+      </w:r>
+      <w:proofErr w:type="spellEnd"/>
+      <w:r>
+        <w:t>1 1 6 100 2</w:t>
+      </w:r>
+      <w:r>
+        <w:t xml:space="preserve"> </w:t>
+      </w:r>
+      <w:r>
+        <w:t>/home/</w:t>
+      </w:r>
+      <w:r>
+        <w:t>administrator</w:t>
+      </w:r>
+      <w:r>
+        <w:t>/working/train/model/reordering-table.wbe-msd-bidirectional-fe.gz</w:t>
+      </w:r>
+      <w:r>
+        <w:t xml:space="preserve"> </w:t>
+      </w:r>
+      <w:r>
+        <w:t>/home/</w:t>
+      </w:r>
+      <w:r>
+        <w:t>administrator</w:t>
+      </w:r>
+      <w:r>
+        <w:t>/working/reordering-table.wbe-msd-bidirectional-fe.1.gz</w:t>
+      </w:r>
+    </w:p>
+    <w:p/>
+    <w:p>
+      <w:pPr>
+        <w:rPr>
+          <w:b/>
+        </w:rPr>
+      </w:pPr>
+    </w:p>
+    <w:p>
+      <w:pPr>
+        <w:rPr>
+          <w:b/>
+        </w:rPr>
+      </w:pPr>
+    </w:p>
+    <w:p>
+      <w:pPr>
+        <w:rPr>
+          <w:b/>
+        </w:rPr>
+      </w:pPr>
+    </w:p>
+    <w:p>
+      <w:pPr>
+        <w:rPr>
+          <w:b/>
+        </w:rPr>
+      </w:pPr>
+    </w:p>
+    <w:p>
+      <w:pPr>
+        <w:rPr>
+          <w:b/>
+        </w:rPr>
+      </w:pPr>
+    </w:p>
+    <w:p>
+      <w:pPr>
+        <w:rPr>
+          <w:b/>
+        </w:rPr>
+      </w:pPr>
+    </w:p>
+    <w:p>
+      <w:pPr>
+        <w:rPr>
+          <w:b/>
+        </w:rPr>
+      </w:pPr>
+    </w:p>
+    <w:p>
+      <w:pPr>
+        <w:rPr>
+          <w:b/>
+        </w:rPr>
+      </w:pPr>
+    </w:p>
+    <w:p>
+      <w:pPr>
+        <w:rPr>
+          <w:b/>
+        </w:rPr>
+      </w:pPr>
+    </w:p>
+    <w:p>
+      <w:pPr>
+        <w:rPr>
+          <w:b/>
+        </w:rPr>
+      </w:pPr>
+    </w:p>
+    <w:p>
+      <w:pPr>
+        <w:rPr>
+          <w:b/>
+        </w:rPr>
+      </w:pPr>
+    </w:p>
+    <w:p>
+      <w:pPr>
+        <w:rPr>
+          <w:b/>
+        </w:rPr>
+      </w:pPr>
+    </w:p>
+    <w:p>
+      <w:pPr>
+        <w:rPr>
+          <w:b/>
+        </w:rPr>
+      </w:pPr>
+      <w:r>
+        <w:rPr>
+          <w:b/>
+        </w:rPr>
+        <w:t>STEP 14: Changes in moses.ini</w:t>
+      </w:r>
+    </w:p>
+    <w:p>
+      <w:pPr>
+        <w:pStyle w:val="ListParagraph"/>
+        <w:numPr>
+          <w:ilvl w:val="0"/>
+          <w:numId w:val="20"/>
+        </w:numPr>
+      </w:pPr>
+      <w:r>
+        <w:t>Replace “KENLM” with “IRSTLM”</w:t>
+      </w:r>
+    </w:p>
+    <w:p>
+      <w:pPr>
+        <w:pStyle w:val="ListParagraph"/>
+        <w:numPr>
+          <w:ilvl w:val="0"/>
+          <w:numId w:val="20"/>
+        </w:numPr>
+      </w:pPr>
+      <w:r>
+        <w:t>Replace a. with b. in the following two cases:</w:t>
+      </w:r>
       <w:bookmarkStart w:id="0" w:name="_GoBack"/>
       <w:bookmarkEnd w:id="0"/>
     </w:p>
-    <w:p/>
-    <w:p>
-      <w:pPr>
-        <w:rPr>
-          <w:b/>
-        </w:rPr>
-      </w:pPr>
-      <w:r>
-        <w:rPr>
-          <w:b/>
-        </w:rPr>
-        <w:lastRenderedPageBreak/>
-        <w:t>STEP 12: Training</w:t>
-      </w:r>
-    </w:p>
-    <w:p>
-      <w:pPr>
-        <w:pStyle w:val="ListParagraph"/>
-        <w:numPr>
-          <w:ilvl w:val="0"/>
-          <w:numId w:val="17"/>
-        </w:numPr>
-      </w:pPr>
-      <w:r>
-        <w:t>cd ~</w:t>
-      </w:r>
-    </w:p>
-    <w:p>
-      <w:pPr>
-        <w:pStyle w:val="ListParagraph"/>
-        <w:numPr>
-          <w:ilvl w:val="0"/>
-          <w:numId w:val="17"/>
-        </w:numPr>
-      </w:pPr>
-      <w:proofErr w:type="spellStart"/>
-      <w:r>
-        <w:t>mkdir</w:t>
-      </w:r>
-      <w:proofErr w:type="spellEnd"/>
-      <w:r>
-        <w:t xml:space="preserve"> working</w:t>
-      </w:r>
-    </w:p>
-    <w:p>
-      <w:pPr>
-        <w:pStyle w:val="ListParagraph"/>
-        <w:numPr>
-          <w:ilvl w:val="0"/>
-          <w:numId w:val="17"/>
-        </w:numPr>
-      </w:pPr>
-      <w:r>
-        <w:t>cd working</w:t>
-      </w:r>
-    </w:p>
-    <w:p>
-      <w:pPr>
-        <w:pStyle w:val="ListParagraph"/>
-        <w:numPr>
-          <w:ilvl w:val="0"/>
-          <w:numId w:val="17"/>
-        </w:numPr>
-      </w:pPr>
-      <w:proofErr w:type="spellStart"/>
-      <w:r>
-        <w:t>nohup</w:t>
-      </w:r>
-      <w:proofErr w:type="spellEnd"/>
-      <w:r>
-        <w:t xml:space="preserve"> nice </w:t>
-      </w:r>
-      <w:r>
-        <w:t>~</w:t>
-      </w:r>
-      <w:r>
-        <w:t>/</w:t>
-      </w:r>
-      <w:proofErr w:type="spellStart"/>
-      <w:r>
-        <w:t>mosesdecoder</w:t>
-      </w:r>
-      <w:proofErr w:type="spellEnd"/>
-      <w:r>
-        <w:t>/scripts/training/train-</w:t>
-      </w:r>
-      <w:proofErr w:type="spellStart"/>
-      <w:r>
-        <w:t>model.perl</w:t>
-      </w:r>
-      <w:proofErr w:type="spellEnd"/>
+    <w:p>
+      <w:pPr>
+        <w:pStyle w:val="ListParagraph"/>
+        <w:numPr>
+          <w:ilvl w:val="0"/>
+          <w:numId w:val="21"/>
+        </w:numPr>
+      </w:pPr>
+      <w:r>
+        <w:rPr>
+          <w:b/>
+        </w:rPr>
+        <w:t>a.</w:t>
+      </w:r>
       <w:r>
         <w:t xml:space="preserve"> </w:t>
       </w:r>
       <w:r>
+        <w:t xml:space="preserve"> </w:t>
+      </w:r>
+      <w:proofErr w:type="spellStart"/>
+      <w:r>
+        <w:t>PhraseDictionaryMemory</w:t>
+      </w:r>
+      <w:proofErr w:type="spellEnd"/>
+      <w:r>
+        <w:t xml:space="preserve"> name=TranslationModel0 num-features=4 path=/home/</w:t>
+      </w:r>
+      <w:r>
+        <w:t>administrator</w:t>
+      </w:r>
+      <w:r>
+        <w:t>/working/train/model/phrase-table.gz input-factor=0 output-factor=0</w:t>
+      </w:r>
+    </w:p>
+    <w:p>
+      <w:pPr>
+        <w:pStyle w:val="ListParagraph"/>
+        <w:ind w:left="1440"/>
+      </w:pPr>
+      <w:r>
+        <w:rPr>
+          <w:b/>
+        </w:rPr>
+        <w:t>b.</w:t>
+      </w:r>
+      <w:r>
+        <w:t xml:space="preserve">  </w:t>
+      </w:r>
+      <w:proofErr w:type="spellStart"/>
+      <w:r>
+        <w:t>PhraseDictionaryOnDisk</w:t>
+      </w:r>
+      <w:proofErr w:type="spellEnd"/>
+      <w:r>
+        <w:t xml:space="preserve"> name=TranslationModel0 num-features=4 path=/home/</w:t>
+      </w:r>
+      <w:r>
+        <w:t>administrator</w:t>
+      </w:r>
+      <w:r>
+        <w:t>/working/phrase-table.1.folder input-factor=0 output-factor=0</w:t>
+      </w:r>
+    </w:p>
+    <w:p>
+      <w:pPr>
+        <w:pStyle w:val="ListParagraph"/>
+        <w:numPr>
+          <w:ilvl w:val="0"/>
+          <w:numId w:val="21"/>
+        </w:numPr>
+      </w:pPr>
+      <w:r>
+        <w:rPr>
+          <w:b/>
+        </w:rPr>
+        <w:t>a.</w:t>
+      </w:r>
+      <w:r>
+        <w:t xml:space="preserve"> </w:t>
+      </w:r>
+      <w:proofErr w:type="spellStart"/>
+      <w:r>
+        <w:t>LexicalReordering</w:t>
+      </w:r>
+      <w:proofErr w:type="spellEnd"/>
+      <w:r>
+        <w:t xml:space="preserve"> name=LexicalReordering0 num-features=6 type=</w:t>
+      </w:r>
+      <w:proofErr w:type="spellStart"/>
+      <w:r>
+        <w:t>wbe</w:t>
+      </w:r>
+      <w:proofErr w:type="spellEnd"/>
+      <w:r>
         <w:t>-</w:t>
       </w:r>
       <w:proofErr w:type="spellStart"/>
       <w:r>
-        <w:t>mgiza</w:t>
-      </w:r>
-      <w:proofErr w:type="spellEnd"/>
+        <w:t>msd</w:t>
+      </w:r>
+      <w:proofErr w:type="spellEnd"/>
+      <w:r>
+        <w:t>-bidirectional-</w:t>
+      </w:r>
+      <w:proofErr w:type="spellStart"/>
+      <w:r>
+        <w:t>fe</w:t>
+      </w:r>
+      <w:proofErr w:type="spellEnd"/>
+      <w:r>
+        <w:t>-</w:t>
+      </w:r>
+      <w:proofErr w:type="spellStart"/>
+      <w:r>
+        <w:t>allff</w:t>
+      </w:r>
+      <w:proofErr w:type="spellEnd"/>
+      <w:r>
+        <w:t xml:space="preserve"> input-factor=0 output-factor=0</w:t>
+      </w:r>
       <w:r>
         <w:t xml:space="preserve"> </w:t>
       </w:r>
       <w:r>
-        <w:t>-root-</w:t>
-      </w:r>
-      <w:proofErr w:type="spellStart"/>
-      <w:r>
-        <w:t>dir</w:t>
-      </w:r>
-      <w:proofErr w:type="spellEnd"/>
-      <w:r>
-        <w:t xml:space="preserve"> train </w:t>
-      </w:r>
+        <w:t>path=/home/</w:t>
+      </w:r>
+      <w:r>
+        <w:t>administrator</w:t>
+      </w:r>
+      <w:r>
+        <w:t>/working/train/model/reordering-table.wbe-msd-bidirectional-fe.gz</w:t>
+      </w:r>
+    </w:p>
+    <w:p>
+      <w:pPr>
+        <w:pStyle w:val="ListParagraph"/>
+        <w:ind w:left="1440"/>
+      </w:pPr>
+      <w:r>
+        <w:rPr>
+          <w:b/>
+        </w:rPr>
+        <w:t>b.</w:t>
+      </w:r>
+      <w:r>
+        <w:t xml:space="preserve"> </w:t>
+      </w:r>
+      <w:proofErr w:type="spellStart"/>
+      <w:r>
+        <w:t>LexicalReordering</w:t>
+      </w:r>
+      <w:proofErr w:type="spellEnd"/>
+      <w:r>
+        <w:t xml:space="preserve"> name=LexicalReordering0 num-features=6 type=</w:t>
+      </w:r>
+      <w:proofErr w:type="spellStart"/>
+      <w:r>
+        <w:t>wbe</w:t>
+      </w:r>
+      <w:proofErr w:type="spellEnd"/>
       <w:r>
         <w:t>-</w:t>
       </w:r>
+      <w:proofErr w:type="spellStart"/>
+      <w:r>
+        <w:t>msd</w:t>
+      </w:r>
+      <w:proofErr w:type="spellEnd"/>
+      <w:r>
+        <w:t>-bidirectional-</w:t>
+      </w:r>
+      <w:proofErr w:type="spellStart"/>
+      <w:r>
+        <w:t>fe</w:t>
+      </w:r>
+      <w:proofErr w:type="spellEnd"/>
       <w:r>
         <w:t>-</w:t>
       </w:r>
-      <w:proofErr w:type="gramStart"/>
-      <w:r>
-        <w:t xml:space="preserve">corpus  </w:t>
-      </w:r>
-      <w:r>
-        <w:t>~</w:t>
-      </w:r>
-      <w:proofErr w:type="gramEnd"/>
-      <w:r>
-        <w:t>/corpus/</w:t>
-      </w:r>
-      <w:proofErr w:type="spellStart"/>
-      <w:r>
-        <w:t>corpora.clean</w:t>
-      </w:r>
-      <w:proofErr w:type="spellEnd"/>
-      <w:r>
-        <w:t xml:space="preserve"> -f </w:t>
-      </w:r>
-      <w:proofErr w:type="spellStart"/>
-      <w:r>
-        <w:t>en</w:t>
-      </w:r>
-      <w:proofErr w:type="spellEnd"/>
-      <w:r>
-        <w:t xml:space="preserve"> -e hi -alignment grow-</w:t>
-      </w:r>
-      <w:proofErr w:type="spellStart"/>
-      <w:r>
-        <w:t>diag</w:t>
-      </w:r>
-      <w:proofErr w:type="spellEnd"/>
-      <w:r>
-        <w:t xml:space="preserve">-final-and -reordering </w:t>
-      </w:r>
-      <w:proofErr w:type="spellStart"/>
-      <w:r>
-        <w:t>msd</w:t>
-      </w:r>
-      <w:proofErr w:type="spellEnd"/>
-      <w:r>
-        <w:t>-bidirectional-</w:t>
-      </w:r>
-      <w:proofErr w:type="spellStart"/>
-      <w:r>
-        <w:t>fe</w:t>
-      </w:r>
-      <w:proofErr w:type="spellEnd"/>
-      <w:r>
-        <w:t xml:space="preserve"> -</w:t>
-      </w:r>
-      <w:proofErr w:type="spellStart"/>
-      <w:r>
-        <w:t>lm</w:t>
-      </w:r>
-      <w:proofErr w:type="spellEnd"/>
-      <w:r>
-        <w:t xml:space="preserve"> 0:3:</w:t>
-      </w:r>
-      <w:r>
-        <w:t>/home/administrator</w:t>
-      </w:r>
-      <w:r>
-        <w:t>/</w:t>
-      </w:r>
-      <w:proofErr w:type="spellStart"/>
-      <w:r>
-        <w:t>lm</w:t>
-      </w:r>
-      <w:proofErr w:type="spellEnd"/>
-      <w:r>
-        <w:t>/corpora.blm.hi:8 -external-bin-</w:t>
-      </w:r>
-      <w:proofErr w:type="spellStart"/>
-      <w:r>
-        <w:t>dir</w:t>
-      </w:r>
-      <w:proofErr w:type="spellEnd"/>
-      <w:r>
-        <w:t xml:space="preserve"> </w:t>
-      </w:r>
-      <w:r>
-        <w:t>~</w:t>
-      </w:r>
-      <w:r>
-        <w:t>/</w:t>
-      </w:r>
-      <w:proofErr w:type="spellStart"/>
-      <w:r>
-        <w:t>mosesdecoder</w:t>
-      </w:r>
-      <w:proofErr w:type="spellEnd"/>
-      <w:r>
-        <w:t xml:space="preserve">/tools </w:t>
-      </w:r>
-    </w:p>
-    <w:p>
-      <w:pPr>
-        <w:pStyle w:val="ListParagraph"/>
-      </w:pPr>
-      <w:r>
-        <w:t xml:space="preserve">&gt;&amp; </w:t>
-      </w:r>
-      <w:proofErr w:type="spellStart"/>
-      <w:r>
-        <w:t>training.out</w:t>
-      </w:r>
-      <w:proofErr w:type="spellEnd"/>
-      <w:r>
-        <w:t xml:space="preserve"> &amp;</w:t>
-      </w:r>
-    </w:p>
-    <w:p>
-      <w:pPr>
-        <w:ind w:left="360"/>
+      <w:proofErr w:type="spellStart"/>
+      <w:r>
+        <w:t>allff</w:t>
+      </w:r>
+      <w:proofErr w:type="spellEnd"/>
+      <w:r>
+        <w:t xml:space="preserve"> input-factor=0 output-factor=0 path=/home</w:t>
+      </w:r>
+      <w:r>
+        <w:t>/administrator</w:t>
+      </w:r>
+      <w:r>
+        <w:t xml:space="preserve"> /working/reordering-table.wbe-msd-bidirectional-fe.1.gz</w:t>
+      </w:r>
+    </w:p>
+    <w:p>
+      <w:pPr>
+        <w:pStyle w:val="ListParagraph"/>
+        <w:ind w:left="1440"/>
+      </w:pPr>
+    </w:p>
+    <w:p>
+      <w:pPr>
+        <w:pStyle w:val="ListParagraph"/>
+        <w:ind w:left="1440"/>
       </w:pPr>
     </w:p>
     <w:sectPr>
@@ -3050,6 +3542,95 @@
     </w:lvl>
   </w:abstractNum>
   <w:abstractNum w:abstractNumId="1" w15:restartNumberingAfterBreak="0">
+    <w:nsid w:val="0D424592"/>
+    <w:multiLevelType w:val="hybridMultilevel"/>
+    <w:tmpl w:val="8ED28330"/>
+    <w:lvl w:ilvl="0" w:tplc="0409000F">
+      <w:start w:val="1"/>
+      <w:numFmt w:val="decimal"/>
+      <w:lvlText w:val="%1."/>
+      <w:lvlJc w:val="left"/>
+      <w:pPr>
+        <w:ind w:left="720" w:hanging="360"/>
+      </w:pPr>
+      <w:rPr>
+        <w:rFonts w:hint="default"/>
+      </w:rPr>
+    </w:lvl>
+    <w:lvl w:ilvl="1" w:tplc="04090019" w:tentative="1">
+      <w:start w:val="1"/>
+      <w:numFmt w:val="lowerLetter"/>
+      <w:lvlText w:val="%2."/>
+      <w:lvlJc w:val="left"/>
+      <w:pPr>
+        <w:ind w:left="1440" w:hanging="360"/>
+      </w:pPr>
+    </w:lvl>
+    <w:lvl w:ilvl="2" w:tplc="0409001B" w:tentative="1">
+      <w:start w:val="1"/>
+      <w:numFmt w:val="lowerRoman"/>
+      <w:lvlText w:val="%3."/>
+      <w:lvlJc w:val="right"/>
+      <w:pPr>
+        <w:ind w:left="2160" w:hanging="180"/>
+      </w:pPr>
+    </w:lvl>
+    <w:lvl w:ilvl="3" w:tplc="0409000F" w:tentative="1">
+      <w:start w:val="1"/>
+      <w:numFmt w:val="decimal"/>
+      <w:lvlText w:val="%4."/>
+      <w:lvlJc w:val="left"/>
+      <w:pPr>
+        <w:ind w:left="2880" w:hanging="360"/>
+      </w:pPr>
+    </w:lvl>
+    <w:lvl w:ilvl="4" w:tplc="04090019" w:tentative="1">
+      <w:start w:val="1"/>
+      <w:numFmt w:val="lowerLetter"/>
+      <w:lvlText w:val="%5."/>
+      <w:lvlJc w:val="left"/>
+      <w:pPr>
+        <w:ind w:left="3600" w:hanging="360"/>
+      </w:pPr>
+    </w:lvl>
+    <w:lvl w:ilvl="5" w:tplc="0409001B" w:tentative="1">
+      <w:start w:val="1"/>
+      <w:numFmt w:val="lowerRoman"/>
+      <w:lvlText w:val="%6."/>
+      <w:lvlJc w:val="right"/>
+      <w:pPr>
+        <w:ind w:left="4320" w:hanging="180"/>
+      </w:pPr>
+    </w:lvl>
+    <w:lvl w:ilvl="6" w:tplc="0409000F" w:tentative="1">
+      <w:start w:val="1"/>
+      <w:numFmt w:val="decimal"/>
+      <w:lvlText w:val="%7."/>
+      <w:lvlJc w:val="left"/>
+      <w:pPr>
+        <w:ind w:left="5040" w:hanging="360"/>
+      </w:pPr>
+    </w:lvl>
+    <w:lvl w:ilvl="7" w:tplc="04090019" w:tentative="1">
+      <w:start w:val="1"/>
+      <w:numFmt w:val="lowerLetter"/>
+      <w:lvlText w:val="%8."/>
+      <w:lvlJc w:val="left"/>
+      <w:pPr>
+        <w:ind w:left="5760" w:hanging="360"/>
+      </w:pPr>
+    </w:lvl>
+    <w:lvl w:ilvl="8" w:tplc="0409001B" w:tentative="1">
+      <w:start w:val="1"/>
+      <w:numFmt w:val="lowerRoman"/>
+      <w:lvlText w:val="%9."/>
+      <w:lvlJc w:val="right"/>
+      <w:pPr>
+        <w:ind w:left="6480" w:hanging="180"/>
+      </w:pPr>
+    </w:lvl>
+  </w:abstractNum>
+  <w:abstractNum w:abstractNumId="2" w15:restartNumberingAfterBreak="0">
     <w:nsid w:val="1B6A78D2"/>
     <w:multiLevelType w:val="hybridMultilevel"/>
     <w:tmpl w:val="95C8917C"/>
@@ -3138,7 +3719,7 @@
       </w:pPr>
     </w:lvl>
   </w:abstractNum>
-  <w:abstractNum w:abstractNumId="2" w15:restartNumberingAfterBreak="0">
+  <w:abstractNum w:abstractNumId="3" w15:restartNumberingAfterBreak="0">
     <w:nsid w:val="1F8A1AD7"/>
     <w:multiLevelType w:val="hybridMultilevel"/>
     <w:tmpl w:val="62BA1224"/>
@@ -3227,7 +3808,7 @@
       </w:pPr>
     </w:lvl>
   </w:abstractNum>
-  <w:abstractNum w:abstractNumId="3" w15:restartNumberingAfterBreak="0">
+  <w:abstractNum w:abstractNumId="4" w15:restartNumberingAfterBreak="0">
     <w:nsid w:val="22857372"/>
     <w:multiLevelType w:val="hybridMultilevel"/>
     <w:tmpl w:val="252EA23C"/>
@@ -3316,7 +3897,7 @@
       </w:pPr>
     </w:lvl>
   </w:abstractNum>
-  <w:abstractNum w:abstractNumId="4" w15:restartNumberingAfterBreak="0">
+  <w:abstractNum w:abstractNumId="5" w15:restartNumberingAfterBreak="0">
     <w:nsid w:val="23C43C6C"/>
     <w:multiLevelType w:val="hybridMultilevel"/>
     <w:tmpl w:val="AC34FD22"/>
@@ -3405,7 +3986,7 @@
       </w:pPr>
     </w:lvl>
   </w:abstractNum>
-  <w:abstractNum w:abstractNumId="5" w15:restartNumberingAfterBreak="0">
+  <w:abstractNum w:abstractNumId="6" w15:restartNumberingAfterBreak="0">
     <w:nsid w:val="2C0D1A37"/>
     <w:multiLevelType w:val="hybridMultilevel"/>
     <w:tmpl w:val="40FA4138"/>
@@ -3494,7 +4075,96 @@
       </w:pPr>
     </w:lvl>
   </w:abstractNum>
-  <w:abstractNum w:abstractNumId="6" w15:restartNumberingAfterBreak="0">
+  <w:abstractNum w:abstractNumId="7" w15:restartNumberingAfterBreak="0">
+    <w:nsid w:val="31FB234E"/>
+    <w:multiLevelType w:val="hybridMultilevel"/>
+    <w:tmpl w:val="027462B6"/>
+    <w:lvl w:ilvl="0" w:tplc="0409000F">
+      <w:start w:val="1"/>
+      <w:numFmt w:val="decimal"/>
+      <w:lvlText w:val="%1."/>
+      <w:lvlJc w:val="left"/>
+      <w:pPr>
+        <w:ind w:left="720" w:hanging="360"/>
+      </w:pPr>
+      <w:rPr>
+        <w:rFonts w:hint="default"/>
+      </w:rPr>
+    </w:lvl>
+    <w:lvl w:ilvl="1" w:tplc="04090019" w:tentative="1">
+      <w:start w:val="1"/>
+      <w:numFmt w:val="lowerLetter"/>
+      <w:lvlText w:val="%2."/>
+      <w:lvlJc w:val="left"/>
+      <w:pPr>
+        <w:ind w:left="1440" w:hanging="360"/>
+      </w:pPr>
+    </w:lvl>
+    <w:lvl w:ilvl="2" w:tplc="0409001B" w:tentative="1">
+      <w:start w:val="1"/>
+      <w:numFmt w:val="lowerRoman"/>
+      <w:lvlText w:val="%3."/>
+      <w:lvlJc w:val="right"/>
+      <w:pPr>
+        <w:ind w:left="2160" w:hanging="180"/>
+      </w:pPr>
+    </w:lvl>
+    <w:lvl w:ilvl="3" w:tplc="0409000F" w:tentative="1">
+      <w:start w:val="1"/>
+      <w:numFmt w:val="decimal"/>
+      <w:lvlText w:val="%4."/>
+      <w:lvlJc w:val="left"/>
+      <w:pPr>
+        <w:ind w:left="2880" w:hanging="360"/>
+      </w:pPr>
+    </w:lvl>
+    <w:lvl w:ilvl="4" w:tplc="04090019" w:tentative="1">
+      <w:start w:val="1"/>
+      <w:numFmt w:val="lowerLetter"/>
+      <w:lvlText w:val="%5."/>
+      <w:lvlJc w:val="left"/>
+      <w:pPr>
+        <w:ind w:left="3600" w:hanging="360"/>
+      </w:pPr>
+    </w:lvl>
+    <w:lvl w:ilvl="5" w:tplc="0409001B" w:tentative="1">
+      <w:start w:val="1"/>
+      <w:numFmt w:val="lowerRoman"/>
+      <w:lvlText w:val="%6."/>
+      <w:lvlJc w:val="right"/>
+      <w:pPr>
+        <w:ind w:left="4320" w:hanging="180"/>
+      </w:pPr>
+    </w:lvl>
+    <w:lvl w:ilvl="6" w:tplc="0409000F" w:tentative="1">
+      <w:start w:val="1"/>
+      <w:numFmt w:val="decimal"/>
+      <w:lvlText w:val="%7."/>
+      <w:lvlJc w:val="left"/>
+      <w:pPr>
+        <w:ind w:left="5040" w:hanging="360"/>
+      </w:pPr>
+    </w:lvl>
+    <w:lvl w:ilvl="7" w:tplc="04090019" w:tentative="1">
+      <w:start w:val="1"/>
+      <w:numFmt w:val="lowerLetter"/>
+      <w:lvlText w:val="%8."/>
+      <w:lvlJc w:val="left"/>
+      <w:pPr>
+        <w:ind w:left="5760" w:hanging="360"/>
+      </w:pPr>
+    </w:lvl>
+    <w:lvl w:ilvl="8" w:tplc="0409001B" w:tentative="1">
+      <w:start w:val="1"/>
+      <w:numFmt w:val="lowerRoman"/>
+      <w:lvlText w:val="%9."/>
+      <w:lvlJc w:val="right"/>
+      <w:pPr>
+        <w:ind w:left="6480" w:hanging="180"/>
+      </w:pPr>
+    </w:lvl>
+  </w:abstractNum>
+  <w:abstractNum w:abstractNumId="8" w15:restartNumberingAfterBreak="0">
     <w:nsid w:val="398E37A9"/>
     <w:multiLevelType w:val="hybridMultilevel"/>
     <w:tmpl w:val="A73C27A4"/>
@@ -3583,7 +4253,7 @@
       </w:pPr>
     </w:lvl>
   </w:abstractNum>
-  <w:abstractNum w:abstractNumId="7" w15:restartNumberingAfterBreak="0">
+  <w:abstractNum w:abstractNumId="9" w15:restartNumberingAfterBreak="0">
     <w:nsid w:val="408030FC"/>
     <w:multiLevelType w:val="hybridMultilevel"/>
     <w:tmpl w:val="7B88887E"/>
@@ -3672,7 +4342,7 @@
       </w:pPr>
     </w:lvl>
   </w:abstractNum>
-  <w:abstractNum w:abstractNumId="8" w15:restartNumberingAfterBreak="0">
+  <w:abstractNum w:abstractNumId="10" w15:restartNumberingAfterBreak="0">
     <w:nsid w:val="44792A08"/>
     <w:multiLevelType w:val="hybridMultilevel"/>
     <w:tmpl w:val="478E6940"/>
@@ -3761,7 +4431,120 @@
       </w:pPr>
     </w:lvl>
   </w:abstractNum>
-  <w:abstractNum w:abstractNumId="9" w15:restartNumberingAfterBreak="0">
+  <w:abstractNum w:abstractNumId="11" w15:restartNumberingAfterBreak="0">
+    <w:nsid w:val="48C165BB"/>
+    <w:multiLevelType w:val="hybridMultilevel"/>
+    <w:tmpl w:val="5B065352"/>
+    <w:lvl w:ilvl="0" w:tplc="04090001">
+      <w:start w:val="1"/>
+      <w:numFmt w:val="bullet"/>
+      <w:lvlText w:val=""/>
+      <w:lvlJc w:val="left"/>
+      <w:pPr>
+        <w:ind w:left="1440" w:hanging="360"/>
+      </w:pPr>
+      <w:rPr>
+        <w:rFonts w:ascii="Symbol" w:hAnsi="Symbol" w:hint="default"/>
+      </w:rPr>
+    </w:lvl>
+    <w:lvl w:ilvl="1" w:tplc="04090003" w:tentative="1">
+      <w:start w:val="1"/>
+      <w:numFmt w:val="bullet"/>
+      <w:lvlText w:val="o"/>
+      <w:lvlJc w:val="left"/>
+      <w:pPr>
+        <w:ind w:left="2160" w:hanging="360"/>
+      </w:pPr>
+      <w:rPr>
+        <w:rFonts w:ascii="Courier New" w:hAnsi="Courier New" w:cs="Courier New" w:hint="default"/>
+      </w:rPr>
+    </w:lvl>
+    <w:lvl w:ilvl="2" w:tplc="04090005" w:tentative="1">
+      <w:start w:val="1"/>
+      <w:numFmt w:val="bullet"/>
+      <w:lvlText w:val=""/>
+      <w:lvlJc w:val="left"/>
+      <w:pPr>
+        <w:ind w:left="2880" w:hanging="360"/>
+      </w:pPr>
+      <w:rPr>
+        <w:rFonts w:ascii="Wingdings" w:hAnsi="Wingdings" w:hint="default"/>
+      </w:rPr>
+    </w:lvl>
+    <w:lvl w:ilvl="3" w:tplc="04090001" w:tentative="1">
+      <w:start w:val="1"/>
+      <w:numFmt w:val="bullet"/>
+      <w:lvlText w:val=""/>
+      <w:lvlJc w:val="left"/>
+      <w:pPr>
+        <w:ind w:left="3600" w:hanging="360"/>
+      </w:pPr>
+      <w:rPr>
+        <w:rFonts w:ascii="Symbol" w:hAnsi="Symbol" w:hint="default"/>
+      </w:rPr>
+    </w:lvl>
+    <w:lvl w:ilvl="4" w:tplc="04090003" w:tentative="1">
+      <w:start w:val="1"/>
+      <w:numFmt w:val="bullet"/>
+      <w:lvlText w:val="o"/>
+      <w:lvlJc w:val="left"/>
+      <w:pPr>
+        <w:ind w:left="4320" w:hanging="360"/>
+      </w:pPr>
+      <w:rPr>
+        <w:rFonts w:ascii="Courier New" w:hAnsi="Courier New" w:cs="Courier New" w:hint="default"/>
+      </w:rPr>
+    </w:lvl>
+    <w:lvl w:ilvl="5" w:tplc="04090005" w:tentative="1">
+      <w:start w:val="1"/>
+      <w:numFmt w:val="bullet"/>
+      <w:lvlText w:val=""/>
+      <w:lvlJc w:val="left"/>
+      <w:pPr>
+        <w:ind w:left="5040" w:hanging="360"/>
+      </w:pPr>
+      <w:rPr>
+        <w:rFonts w:ascii="Wingdings" w:hAnsi="Wingdings" w:hint="default"/>
+      </w:rPr>
+    </w:lvl>
+    <w:lvl w:ilvl="6" w:tplc="04090001" w:tentative="1">
+      <w:start w:val="1"/>
+      <w:numFmt w:val="bullet"/>
+      <w:lvlText w:val=""/>
+      <w:lvlJc w:val="left"/>
+      <w:pPr>
+        <w:ind w:left="5760" w:hanging="360"/>
+      </w:pPr>
+      <w:rPr>
+        <w:rFonts w:ascii="Symbol" w:hAnsi="Symbol" w:hint="default"/>
+      </w:rPr>
+    </w:lvl>
+    <w:lvl w:ilvl="7" w:tplc="04090003" w:tentative="1">
+      <w:start w:val="1"/>
+      <w:numFmt w:val="bullet"/>
+      <w:lvlText w:val="o"/>
+      <w:lvlJc w:val="left"/>
+      <w:pPr>
+        <w:ind w:left="6480" w:hanging="360"/>
+      </w:pPr>
+      <w:rPr>
+        <w:rFonts w:ascii="Courier New" w:hAnsi="Courier New" w:cs="Courier New" w:hint="default"/>
+      </w:rPr>
+    </w:lvl>
+    <w:lvl w:ilvl="8" w:tplc="04090005" w:tentative="1">
+      <w:start w:val="1"/>
+      <w:numFmt w:val="bullet"/>
+      <w:lvlText w:val=""/>
+      <w:lvlJc w:val="left"/>
+      <w:pPr>
+        <w:ind w:left="7200" w:hanging="360"/>
+      </w:pPr>
+      <w:rPr>
+        <w:rFonts w:ascii="Wingdings" w:hAnsi="Wingdings" w:hint="default"/>
+      </w:rPr>
+    </w:lvl>
+  </w:abstractNum>
+  <w:abstractNum w:abstractNumId="12" w15:restartNumberingAfterBreak="0">
     <w:nsid w:val="4A130ADD"/>
     <w:multiLevelType w:val="hybridMultilevel"/>
     <w:tmpl w:val="E948F16A"/>
@@ -3847,7 +4630,7 @@
       </w:pPr>
     </w:lvl>
   </w:abstractNum>
-  <w:abstractNum w:abstractNumId="10" w15:restartNumberingAfterBreak="0">
+  <w:abstractNum w:abstractNumId="13" w15:restartNumberingAfterBreak="0">
     <w:nsid w:val="4ECE7120"/>
     <w:multiLevelType w:val="hybridMultilevel"/>
     <w:tmpl w:val="EE0E2462"/>
@@ -3936,7 +4719,7 @@
       </w:pPr>
     </w:lvl>
   </w:abstractNum>
-  <w:abstractNum w:abstractNumId="11" w15:restartNumberingAfterBreak="0">
+  <w:abstractNum w:abstractNumId="14" w15:restartNumberingAfterBreak="0">
     <w:nsid w:val="5ABA59F4"/>
     <w:multiLevelType w:val="hybridMultilevel"/>
     <w:tmpl w:val="6730175A"/>
@@ -4022,7 +4805,7 @@
       </w:pPr>
     </w:lvl>
   </w:abstractNum>
-  <w:abstractNum w:abstractNumId="12" w15:restartNumberingAfterBreak="0">
+  <w:abstractNum w:abstractNumId="15" w15:restartNumberingAfterBreak="0">
     <w:nsid w:val="5ADF58B7"/>
     <w:multiLevelType w:val="multilevel"/>
     <w:tmpl w:val="2E68A016"/>
@@ -4167,7 +4950,7 @@
       </w:rPr>
     </w:lvl>
   </w:abstractNum>
-  <w:abstractNum w:abstractNumId="13" w15:restartNumberingAfterBreak="0">
+  <w:abstractNum w:abstractNumId="16" w15:restartNumberingAfterBreak="0">
     <w:nsid w:val="5B7728E4"/>
     <w:multiLevelType w:val="hybridMultilevel"/>
     <w:tmpl w:val="289E93EA"/>
@@ -4256,7 +5039,7 @@
       </w:pPr>
     </w:lvl>
   </w:abstractNum>
-  <w:abstractNum w:abstractNumId="14" w15:restartNumberingAfterBreak="0">
+  <w:abstractNum w:abstractNumId="17" w15:restartNumberingAfterBreak="0">
     <w:nsid w:val="65E00440"/>
     <w:multiLevelType w:val="hybridMultilevel"/>
     <w:tmpl w:val="EAE04B20"/>
@@ -4345,7 +5128,7 @@
       </w:pPr>
     </w:lvl>
   </w:abstractNum>
-  <w:abstractNum w:abstractNumId="15" w15:restartNumberingAfterBreak="0">
+  <w:abstractNum w:abstractNumId="18" w15:restartNumberingAfterBreak="0">
     <w:nsid w:val="74391118"/>
     <w:multiLevelType w:val="hybridMultilevel"/>
     <w:tmpl w:val="8B747CFE"/>
@@ -4434,7 +5217,7 @@
       </w:pPr>
     </w:lvl>
   </w:abstractNum>
-  <w:abstractNum w:abstractNumId="16" w15:restartNumberingAfterBreak="0">
+  <w:abstractNum w:abstractNumId="19" w15:restartNumberingAfterBreak="0">
     <w:nsid w:val="75DD7276"/>
     <w:multiLevelType w:val="hybridMultilevel"/>
     <w:tmpl w:val="199AA148"/>
@@ -4523,56 +5306,157 @@
       </w:pPr>
     </w:lvl>
   </w:abstractNum>
+  <w:abstractNum w:abstractNumId="20" w15:restartNumberingAfterBreak="0">
+    <w:nsid w:val="7E781223"/>
+    <w:multiLevelType w:val="hybridMultilevel"/>
+    <w:tmpl w:val="3B06CED4"/>
+    <w:lvl w:ilvl="0" w:tplc="0409000F">
+      <w:start w:val="1"/>
+      <w:numFmt w:val="decimal"/>
+      <w:lvlText w:val="%1."/>
+      <w:lvlJc w:val="left"/>
+      <w:pPr>
+        <w:ind w:left="720" w:hanging="360"/>
+      </w:pPr>
+      <w:rPr>
+        <w:rFonts w:hint="default"/>
+      </w:rPr>
+    </w:lvl>
+    <w:lvl w:ilvl="1" w:tplc="04090019" w:tentative="1">
+      <w:start w:val="1"/>
+      <w:numFmt w:val="lowerLetter"/>
+      <w:lvlText w:val="%2."/>
+      <w:lvlJc w:val="left"/>
+      <w:pPr>
+        <w:ind w:left="1440" w:hanging="360"/>
+      </w:pPr>
+    </w:lvl>
+    <w:lvl w:ilvl="2" w:tplc="0409001B" w:tentative="1">
+      <w:start w:val="1"/>
+      <w:numFmt w:val="lowerRoman"/>
+      <w:lvlText w:val="%3."/>
+      <w:lvlJc w:val="right"/>
+      <w:pPr>
+        <w:ind w:left="2160" w:hanging="180"/>
+      </w:pPr>
+    </w:lvl>
+    <w:lvl w:ilvl="3" w:tplc="0409000F" w:tentative="1">
+      <w:start w:val="1"/>
+      <w:numFmt w:val="decimal"/>
+      <w:lvlText w:val="%4."/>
+      <w:lvlJc w:val="left"/>
+      <w:pPr>
+        <w:ind w:left="2880" w:hanging="360"/>
+      </w:pPr>
+    </w:lvl>
+    <w:lvl w:ilvl="4" w:tplc="04090019" w:tentative="1">
+      <w:start w:val="1"/>
+      <w:numFmt w:val="lowerLetter"/>
+      <w:lvlText w:val="%5."/>
+      <w:lvlJc w:val="left"/>
+      <w:pPr>
+        <w:ind w:left="3600" w:hanging="360"/>
+      </w:pPr>
+    </w:lvl>
+    <w:lvl w:ilvl="5" w:tplc="0409001B" w:tentative="1">
+      <w:start w:val="1"/>
+      <w:numFmt w:val="lowerRoman"/>
+      <w:lvlText w:val="%6."/>
+      <w:lvlJc w:val="right"/>
+      <w:pPr>
+        <w:ind w:left="4320" w:hanging="180"/>
+      </w:pPr>
+    </w:lvl>
+    <w:lvl w:ilvl="6" w:tplc="0409000F" w:tentative="1">
+      <w:start w:val="1"/>
+      <w:numFmt w:val="decimal"/>
+      <w:lvlText w:val="%7."/>
+      <w:lvlJc w:val="left"/>
+      <w:pPr>
+        <w:ind w:left="5040" w:hanging="360"/>
+      </w:pPr>
+    </w:lvl>
+    <w:lvl w:ilvl="7" w:tplc="04090019" w:tentative="1">
+      <w:start w:val="1"/>
+      <w:numFmt w:val="lowerLetter"/>
+      <w:lvlText w:val="%8."/>
+      <w:lvlJc w:val="left"/>
+      <w:pPr>
+        <w:ind w:left="5760" w:hanging="360"/>
+      </w:pPr>
+    </w:lvl>
+    <w:lvl w:ilvl="8" w:tplc="0409001B" w:tentative="1">
+      <w:start w:val="1"/>
+      <w:numFmt w:val="lowerRoman"/>
+      <w:lvlText w:val="%9."/>
+      <w:lvlJc w:val="right"/>
+      <w:pPr>
+        <w:ind w:left="6480" w:hanging="180"/>
+      </w:pPr>
+    </w:lvl>
+  </w:abstractNum>
   <w:num w:numId="1">
-    <w:abstractNumId w:val="9"/>
+    <w:abstractNumId w:val="12"/>
   </w:num>
   <w:num w:numId="2">
-    <w:abstractNumId w:val="10"/>
+    <w:abstractNumId w:val="13"/>
   </w:num>
   <w:num w:numId="3">
-    <w:abstractNumId w:val="11"/>
+    <w:abstractNumId w:val="14"/>
   </w:num>
   <w:num w:numId="4">
-    <w:abstractNumId w:val="14"/>
+    <w:abstractNumId w:val="17"/>
   </w:num>
   <w:num w:numId="5">
+    <w:abstractNumId w:val="4"/>
+  </w:num>
+  <w:num w:numId="6">
+    <w:abstractNumId w:val="8"/>
+  </w:num>
+  <w:num w:numId="7">
+    <w:abstractNumId w:val="18"/>
+  </w:num>
+  <w:num w:numId="8">
+    <w:abstractNumId w:val="16"/>
+  </w:num>
+  <w:num w:numId="9">
     <w:abstractNumId w:val="3"/>
   </w:num>
-  <w:num w:numId="6">
-    <w:abstractNumId w:val="6"/>
-  </w:num>
-  <w:num w:numId="7">
-    <w:abstractNumId w:val="15"/>
-  </w:num>
-  <w:num w:numId="8">
-    <w:abstractNumId w:val="13"/>
-  </w:num>
-  <w:num w:numId="9">
-    <w:abstractNumId w:val="2"/>
-  </w:num>
   <w:num w:numId="10">
-    <w:abstractNumId w:val="4"/>
+    <w:abstractNumId w:val="5"/>
   </w:num>
   <w:num w:numId="11">
-    <w:abstractNumId w:val="5"/>
+    <w:abstractNumId w:val="6"/>
   </w:num>
   <w:num w:numId="12">
     <w:abstractNumId w:val="0"/>
   </w:num>
   <w:num w:numId="13">
-    <w:abstractNumId w:val="12"/>
+    <w:abstractNumId w:val="15"/>
   </w:num>
   <w:num w:numId="14">
-    <w:abstractNumId w:val="16"/>
+    <w:abstractNumId w:val="19"/>
   </w:num>
   <w:num w:numId="15">
+    <w:abstractNumId w:val="9"/>
+  </w:num>
+  <w:num w:numId="16">
+    <w:abstractNumId w:val="10"/>
+  </w:num>
+  <w:num w:numId="17">
+    <w:abstractNumId w:val="2"/>
+  </w:num>
+  <w:num w:numId="18">
+    <w:abstractNumId w:val="20"/>
+  </w:num>
+  <w:num w:numId="19">
     <w:abstractNumId w:val="7"/>
   </w:num>
-  <w:num w:numId="16">
-    <w:abstractNumId w:val="8"/>
+  <w:num w:numId="20">
+    <w:abstractNumId w:val="1"/>
   </w:num>
-  <w:num w:numId="17">
-    <w:abstractNumId w:val="1"/>
+  <w:num w:numId="21">
+    <w:abstractNumId w:val="11"/>
   </w:num>
 </w:numbering>
 </file>

</xml_diff>